<commit_message>
Update CheckTimeSeries command documentation for recent enhancements.
</commit_message>
<xml_diff>
--- a/doc/UserManual/Word/60_Command_CheckTimeSeries.docx
+++ b/doc/UserManual/Word/60_Command_CheckTimeSeries.docx
@@ -67,31 +67,31 @@
         <w:t>.0</w:t>
       </w:r>
       <w:r>
+        <w:t>1</w:t>
+      </w:r>
+      <w:r>
+        <w:t>, 20</w:t>
+      </w:r>
+      <w:r>
+        <w:t>1</w:t>
+      </w:r>
+      <w:r>
+        <w:t>5</w:t>
+      </w:r>
+      <w:r>
+        <w:t>-</w:t>
+      </w:r>
+      <w:r>
+        <w:t>06</w:t>
+      </w:r>
+      <w:r>
+        <w:t>-</w:t>
+      </w:r>
+      <w:r>
         <w:t>0</w:t>
       </w:r>
       <w:r>
-        <w:t>, 20</w:t>
-      </w:r>
-      <w:r>
-        <w:t>1</w:t>
-      </w:r>
-      <w:r>
-        <w:t>5</w:t>
-      </w:r>
-      <w:r>
-        <w:t>-</w:t>
-      </w:r>
-      <w:r>
-        <w:t>06</w:t>
-      </w:r>
-      <w:r>
-        <w:t>-</w:t>
-      </w:r>
-      <w:r>
-        <w:t>0</w:t>
-      </w:r>
-      <w:r>
-        <w:t>1</w:t>
+        <w:t>6</w:t>
       </w:r>
     </w:p>
     <w:p>
@@ -200,7 +200,13 @@
         <w:t>missing</w:t>
       </w:r>
       <w:r>
-        <w:t xml:space="preserve">.  The </w:t>
+        <w:t xml:space="preserve">.  </w:t>
+      </w:r>
+      <w:r>
+        <w:t>Check results can be saved to an output table for output and further processing. T</w:t>
+      </w:r>
+      <w:r>
+        <w:t xml:space="preserve">he </w:t>
       </w:r>
       <w:proofErr w:type="spellStart"/>
       <w:proofErr w:type="gramStart"/>
@@ -225,7 +231,16 @@
         <w:t>)</w:t>
       </w:r>
       <w:r>
-        <w:t xml:space="preserve"> command can be used to write a summary of the warnings</w:t>
+        <w:t xml:space="preserve"> command </w:t>
+      </w:r>
+      <w:r>
+        <w:t xml:space="preserve">also </w:t>
+      </w:r>
+      <w:r>
+        <w:t>can be used to write a summary of the warnings</w:t>
+      </w:r>
+      <w:r>
+        <w:t xml:space="preserve"> based on command messages</w:t>
       </w:r>
       <w:r>
         <w:t>.</w:t>
@@ -286,7 +301,7 @@
         <w:t xml:space="preserve"> to a starting value</w:t>
       </w:r>
       <w:r>
-        <w:t xml:space="preserve">, prior to using a performing a </w:t>
+        <w:t xml:space="preserve">, prior to performing a </w:t>
       </w:r>
       <w:r>
         <w:rPr>
@@ -339,9 +354,9 @@
         </w:rPr>
         <w:drawing>
           <wp:inline distT="0" distB="0" distL="0" distR="0">
-            <wp:extent cx="5943600" cy="4640580"/>
-            <wp:effectExtent l="0" t="0" r="0" b="7620"/>
-            <wp:docPr id="1" name="Picture 1" descr="command_CheckTimeSeries"/>
+            <wp:extent cx="5943600" cy="3848100"/>
+            <wp:effectExtent l="0" t="0" r="0" b="0"/>
+            <wp:docPr id="2" name="Picture 2"/>
             <wp:cNvGraphicFramePr>
               <a:graphicFrameLocks xmlns:a="http://schemas.openxmlformats.org/drawingml/2006/main" noChangeAspect="1"/>
             </wp:cNvGraphicFramePr>
@@ -349,10 +364,8 @@
               <a:graphicData uri="http://schemas.openxmlformats.org/drawingml/2006/picture">
                 <pic:pic xmlns:pic="http://schemas.openxmlformats.org/drawingml/2006/picture">
                   <pic:nvPicPr>
-                    <pic:cNvPr id="0" name="Picture 1" descr="command_CheckTimeSeries"/>
-                    <pic:cNvPicPr>
-                      <a:picLocks noChangeAspect="1" noChangeArrowheads="1"/>
-                    </pic:cNvPicPr>
+                    <pic:cNvPr id="2" name="command_CheckTimeSeries.png"/>
+                    <pic:cNvPicPr/>
                   </pic:nvPicPr>
                   <pic:blipFill>
                     <a:blip r:embed="rId7">
@@ -362,23 +375,18 @@
                         </a:ext>
                       </a:extLst>
                     </a:blip>
-                    <a:srcRect/>
                     <a:stretch>
                       <a:fillRect/>
                     </a:stretch>
                   </pic:blipFill>
-                  <pic:spPr bwMode="auto">
+                  <pic:spPr>
                     <a:xfrm>
                       <a:off x="0" y="0"/>
-                      <a:ext cx="5943600" cy="4640580"/>
+                      <a:ext cx="5943600" cy="3848100"/>
                     </a:xfrm>
                     <a:prstGeom prst="rect">
                       <a:avLst/>
                     </a:prstGeom>
-                    <a:noFill/>
-                    <a:ln>
-                      <a:noFill/>
-                    </a:ln>
                   </pic:spPr>
                 </pic:pic>
               </a:graphicData>
@@ -414,6 +422,9 @@
       <w:r>
         <w:t>) Command Editor</w:t>
       </w:r>
+      <w:r>
+        <w:t xml:space="preserve"> Showing Time Series Parameters</w:t>
+      </w:r>
     </w:p>
     <w:p>
       <w:pPr>
@@ -428,8 +439,289 @@
       <w:r>
         <w:br w:type="page"/>
       </w:r>
-      <w:r>
+    </w:p>
+    <w:p>
+      <w:pPr>
+        <w:numPr>
+          <w:ilvl w:val="12"/>
+          <w:numId w:val="0"/>
+        </w:numPr>
+        <w:jc w:val="center"/>
+      </w:pPr>
+      <w:r>
+        <w:rPr>
+          <w:noProof/>
+        </w:rPr>
         <w:lastRenderedPageBreak/>
+        <w:drawing>
+          <wp:inline distT="0" distB="0" distL="0" distR="0" wp14:anchorId="0071ACA6" wp14:editId="23F91C72">
+            <wp:extent cx="5943600" cy="2404110"/>
+            <wp:effectExtent l="0" t="0" r="0" b="0"/>
+            <wp:docPr id="5" name="Picture 5"/>
+            <wp:cNvGraphicFramePr>
+              <a:graphicFrameLocks xmlns:a="http://schemas.openxmlformats.org/drawingml/2006/main" noChangeAspect="1"/>
+            </wp:cNvGraphicFramePr>
+            <a:graphic xmlns:a="http://schemas.openxmlformats.org/drawingml/2006/main">
+              <a:graphicData uri="http://schemas.openxmlformats.org/drawingml/2006/picture">
+                <pic:pic xmlns:pic="http://schemas.openxmlformats.org/drawingml/2006/picture">
+                  <pic:nvPicPr>
+                    <pic:cNvPr id="5" name="command_CheckTimeSeries_Criteria.png"/>
+                    <pic:cNvPicPr/>
+                  </pic:nvPicPr>
+                  <pic:blipFill>
+                    <a:blip r:embed="rId8">
+                      <a:extLst>
+                        <a:ext uri="{28A0092B-C50C-407E-A947-70E740481C1C}">
+                          <a14:useLocalDpi xmlns:a14="http://schemas.microsoft.com/office/drawing/2010/main" val="0"/>
+                        </a:ext>
+                      </a:extLst>
+                    </a:blip>
+                    <a:stretch>
+                      <a:fillRect/>
+                    </a:stretch>
+                  </pic:blipFill>
+                  <pic:spPr>
+                    <a:xfrm>
+                      <a:off x="0" y="0"/>
+                      <a:ext cx="5943600" cy="2404110"/>
+                    </a:xfrm>
+                    <a:prstGeom prst="rect">
+                      <a:avLst/>
+                    </a:prstGeom>
+                  </pic:spPr>
+                </pic:pic>
+              </a:graphicData>
+            </a:graphic>
+          </wp:inline>
+        </w:drawing>
+      </w:r>
+    </w:p>
+    <w:p>
+      <w:pPr>
+        <w:pStyle w:val="RTiSWDocNote"/>
+      </w:pPr>
+      <w:proofErr w:type="spellStart"/>
+      <w:r>
+        <w:t>CheckTimeSeries</w:t>
+      </w:r>
+      <w:r>
+        <w:t>_Criteria</w:t>
+      </w:r>
+      <w:proofErr w:type="spellEnd"/>
+    </w:p>
+    <w:p>
+      <w:pPr>
+        <w:pStyle w:val="RTiSWDocFigureTableTitle"/>
+      </w:pPr>
+      <w:proofErr w:type="spellStart"/>
+      <w:proofErr w:type="gramStart"/>
+      <w:r>
+        <w:t>CheckTimeSeries</w:t>
+      </w:r>
+      <w:proofErr w:type="spellEnd"/>
+      <w:r>
+        <w:t>(</w:t>
+      </w:r>
+      <w:proofErr w:type="gramEnd"/>
+      <w:r>
+        <w:t xml:space="preserve">) Command Editor Showing </w:t>
+      </w:r>
+      <w:r>
+        <w:t>Check Criteria and Action</w:t>
+      </w:r>
+      <w:r>
+        <w:t xml:space="preserve"> Parameters</w:t>
+      </w:r>
+    </w:p>
+    <w:p/>
+    <w:p>
+      <w:pPr>
+        <w:numPr>
+          <w:ilvl w:val="12"/>
+          <w:numId w:val="0"/>
+        </w:numPr>
+        <w:jc w:val="center"/>
+      </w:pPr>
+      <w:r>
+        <w:rPr>
+          <w:noProof/>
+        </w:rPr>
+        <w:drawing>
+          <wp:inline distT="0" distB="0" distL="0" distR="0" wp14:anchorId="26C5077A" wp14:editId="6FBC8BED">
+            <wp:extent cx="5943600" cy="2202815"/>
+            <wp:effectExtent l="0" t="0" r="0" b="6985"/>
+            <wp:docPr id="7" name="Picture 7"/>
+            <wp:cNvGraphicFramePr>
+              <a:graphicFrameLocks xmlns:a="http://schemas.openxmlformats.org/drawingml/2006/main" noChangeAspect="1"/>
+            </wp:cNvGraphicFramePr>
+            <a:graphic xmlns:a="http://schemas.openxmlformats.org/drawingml/2006/main">
+              <a:graphicData uri="http://schemas.openxmlformats.org/drawingml/2006/picture">
+                <pic:pic xmlns:pic="http://schemas.openxmlformats.org/drawingml/2006/picture">
+                  <pic:nvPicPr>
+                    <pic:cNvPr id="7" name="command_CheckTimeSeries_Table.png"/>
+                    <pic:cNvPicPr/>
+                  </pic:nvPicPr>
+                  <pic:blipFill>
+                    <a:blip r:embed="rId9">
+                      <a:extLst>
+                        <a:ext uri="{28A0092B-C50C-407E-A947-70E740481C1C}">
+                          <a14:useLocalDpi xmlns:a14="http://schemas.microsoft.com/office/drawing/2010/main" val="0"/>
+                        </a:ext>
+                      </a:extLst>
+                    </a:blip>
+                    <a:stretch>
+                      <a:fillRect/>
+                    </a:stretch>
+                  </pic:blipFill>
+                  <pic:spPr>
+                    <a:xfrm>
+                      <a:off x="0" y="0"/>
+                      <a:ext cx="5943600" cy="2202815"/>
+                    </a:xfrm>
+                    <a:prstGeom prst="rect">
+                      <a:avLst/>
+                    </a:prstGeom>
+                  </pic:spPr>
+                </pic:pic>
+              </a:graphicData>
+            </a:graphic>
+          </wp:inline>
+        </w:drawing>
+      </w:r>
+    </w:p>
+    <w:p>
+      <w:pPr>
+        <w:pStyle w:val="RTiSWDocNote"/>
+      </w:pPr>
+      <w:proofErr w:type="spellStart"/>
+      <w:r>
+        <w:t>CheckTimeSeries</w:t>
+      </w:r>
+      <w:r>
+        <w:t>_Table</w:t>
+      </w:r>
+      <w:proofErr w:type="spellEnd"/>
+    </w:p>
+    <w:p>
+      <w:pPr>
+        <w:pStyle w:val="RTiSWDocFigureTableTitle"/>
+      </w:pPr>
+      <w:proofErr w:type="spellStart"/>
+      <w:proofErr w:type="gramStart"/>
+      <w:r>
+        <w:t>CheckTimeSeries</w:t>
+      </w:r>
+      <w:proofErr w:type="spellEnd"/>
+      <w:r>
+        <w:t>(</w:t>
+      </w:r>
+      <w:proofErr w:type="gramEnd"/>
+      <w:r>
+        <w:t xml:space="preserve">) Command Editor Showing </w:t>
+      </w:r>
+      <w:r>
+        <w:t>Output Table</w:t>
+      </w:r>
+      <w:r>
+        <w:t xml:space="preserve"> Parameters</w:t>
+      </w:r>
+    </w:p>
+    <w:p/>
+    <w:p>
+      <w:pPr>
+        <w:numPr>
+          <w:ilvl w:val="12"/>
+          <w:numId w:val="0"/>
+        </w:numPr>
+        <w:jc w:val="center"/>
+      </w:pPr>
+      <w:r>
+        <w:rPr>
+          <w:noProof/>
+        </w:rPr>
+        <w:drawing>
+          <wp:inline distT="0" distB="0" distL="0" distR="0" wp14:anchorId="2F50F8EC" wp14:editId="506A54AB">
+            <wp:extent cx="5943600" cy="1571625"/>
+            <wp:effectExtent l="0" t="0" r="0" b="9525"/>
+            <wp:docPr id="9" name="Picture 9"/>
+            <wp:cNvGraphicFramePr>
+              <a:graphicFrameLocks xmlns:a="http://schemas.openxmlformats.org/drawingml/2006/main" noChangeAspect="1"/>
+            </wp:cNvGraphicFramePr>
+            <a:graphic xmlns:a="http://schemas.openxmlformats.org/drawingml/2006/main">
+              <a:graphicData uri="http://schemas.openxmlformats.org/drawingml/2006/picture">
+                <pic:pic xmlns:pic="http://schemas.openxmlformats.org/drawingml/2006/picture">
+                  <pic:nvPicPr>
+                    <pic:cNvPr id="9" name="command_CheckTimeSeries_Properties.png"/>
+                    <pic:cNvPicPr/>
+                  </pic:nvPicPr>
+                  <pic:blipFill>
+                    <a:blip r:embed="rId10">
+                      <a:extLst>
+                        <a:ext uri="{28A0092B-C50C-407E-A947-70E740481C1C}">
+                          <a14:useLocalDpi xmlns:a14="http://schemas.microsoft.com/office/drawing/2010/main" val="0"/>
+                        </a:ext>
+                      </a:extLst>
+                    </a:blip>
+                    <a:stretch>
+                      <a:fillRect/>
+                    </a:stretch>
+                  </pic:blipFill>
+                  <pic:spPr>
+                    <a:xfrm>
+                      <a:off x="0" y="0"/>
+                      <a:ext cx="5943600" cy="1571625"/>
+                    </a:xfrm>
+                    <a:prstGeom prst="rect">
+                      <a:avLst/>
+                    </a:prstGeom>
+                  </pic:spPr>
+                </pic:pic>
+              </a:graphicData>
+            </a:graphic>
+          </wp:inline>
+        </w:drawing>
+      </w:r>
+    </w:p>
+    <w:p>
+      <w:pPr>
+        <w:pStyle w:val="RTiSWDocNote"/>
+      </w:pPr>
+      <w:proofErr w:type="spellStart"/>
+      <w:r>
+        <w:t>CheckTimeSeries</w:t>
+      </w:r>
+      <w:r>
+        <w:t>_Properties</w:t>
+      </w:r>
+      <w:proofErr w:type="spellEnd"/>
+    </w:p>
+    <w:p>
+      <w:pPr>
+        <w:pStyle w:val="RTiSWDocFigureTableTitle"/>
+      </w:pPr>
+      <w:proofErr w:type="spellStart"/>
+      <w:proofErr w:type="gramStart"/>
+      <w:r>
+        <w:t>CheckTimeSeries</w:t>
+      </w:r>
+      <w:proofErr w:type="spellEnd"/>
+      <w:r>
+        <w:t>(</w:t>
+      </w:r>
+      <w:proofErr w:type="gramEnd"/>
+      <w:r>
+        <w:t xml:space="preserve">) Command Editor Showing Output </w:t>
+      </w:r>
+      <w:r>
+        <w:t>Properties</w:t>
+      </w:r>
+      <w:r>
+        <w:t xml:space="preserve"> Parameters</w:t>
+      </w:r>
+    </w:p>
+    <w:p/>
+    <w:p>
+      <w:r>
         <w:t>The command syntax is as follows:</w:t>
       </w:r>
     </w:p>
@@ -497,9 +789,22 @@
     <w:p/>
     <w:p>
       <w:pPr>
+        <w:rPr>
+          <w:rFonts w:ascii="Arial" w:hAnsi="Arial"/>
+          <w:b/>
+          <w:sz w:val="20"/>
+        </w:rPr>
+      </w:pPr>
+      <w:r>
+        <w:br w:type="page"/>
+      </w:r>
+    </w:p>
+    <w:p>
+      <w:pPr>
         <w:pStyle w:val="RTiSWDocFigureTableTitle"/>
       </w:pPr>
       <w:r>
+        <w:lastRenderedPageBreak/>
         <w:t>Command Parameters</w:t>
       </w:r>
     </w:p>
@@ -519,9 +824,9 @@
         <w:tblLook w:val="0000" w:firstRow="0" w:lastRow="0" w:firstColumn="0" w:lastColumn="0" w:noHBand="0" w:noVBand="0"/>
       </w:tblPr>
       <w:tblGrid>
-        <w:gridCol w:w="1933"/>
-        <w:gridCol w:w="5227"/>
-        <w:gridCol w:w="2161"/>
+        <w:gridCol w:w="2197"/>
+        <w:gridCol w:w="5178"/>
+        <w:gridCol w:w="1946"/>
       </w:tblGrid>
       <w:tr>
         <w:trPr>
@@ -530,7 +835,7 @@
         </w:trPr>
         <w:tc>
           <w:tcPr>
-            <w:tcW w:w="1933" w:type="dxa"/>
+            <w:tcW w:w="2197" w:type="dxa"/>
             <w:shd w:val="clear" w:color="auto" w:fill="C0C0C0"/>
           </w:tcPr>
           <w:p>
@@ -544,7 +849,7 @@
         </w:tc>
         <w:tc>
           <w:tcPr>
-            <w:tcW w:w="5227" w:type="dxa"/>
+            <w:tcW w:w="5178" w:type="dxa"/>
             <w:shd w:val="clear" w:color="auto" w:fill="C0C0C0"/>
           </w:tcPr>
           <w:p>
@@ -558,7 +863,7 @@
         </w:tc>
         <w:tc>
           <w:tcPr>
-            <w:tcW w:w="2161" w:type="dxa"/>
+            <w:tcW w:w="1946" w:type="dxa"/>
             <w:shd w:val="clear" w:color="auto" w:fill="C0C0C0"/>
           </w:tcPr>
           <w:p>
@@ -577,7 +882,7 @@
         </w:trPr>
         <w:tc>
           <w:tcPr>
-            <w:tcW w:w="1933" w:type="dxa"/>
+            <w:tcW w:w="2197" w:type="dxa"/>
           </w:tcPr>
           <w:p>
             <w:pPr>
@@ -597,7 +902,7 @@
         </w:tc>
         <w:tc>
           <w:tcPr>
-            <w:tcW w:w="5227" w:type="dxa"/>
+            <w:tcW w:w="5178" w:type="dxa"/>
           </w:tcPr>
           <w:p>
             <w:r>
@@ -839,7 +1144,7 @@
         </w:tc>
         <w:tc>
           <w:tcPr>
-            <w:tcW w:w="2161" w:type="dxa"/>
+            <w:tcW w:w="1946" w:type="dxa"/>
           </w:tcPr>
           <w:p>
             <w:pPr>
@@ -864,7 +1169,7 @@
         </w:trPr>
         <w:tc>
           <w:tcPr>
-            <w:tcW w:w="1933" w:type="dxa"/>
+            <w:tcW w:w="2197" w:type="dxa"/>
           </w:tcPr>
           <w:p>
             <w:pPr>
@@ -882,7 +1187,7 @@
         </w:tc>
         <w:tc>
           <w:tcPr>
-            <w:tcW w:w="5227" w:type="dxa"/>
+            <w:tcW w:w="5178" w:type="dxa"/>
           </w:tcPr>
           <w:p>
             <w:r>
@@ -904,7 +1209,11 @@
               <w:t xml:space="preserve"> wildcard character to match multiple time series.</w:t>
             </w:r>
             <w:r>
-              <w:t xml:space="preserve">  Can be specified using processor </w:t>
+              <w:t xml:space="preserve">  </w:t>
+            </w:r>
+            <w:bookmarkStart w:id="1" w:name="_GoBack"/>
+            <w:r>
+              <w:t xml:space="preserve">Can be specified using processor </w:t>
             </w:r>
             <w:r>
               <w:rPr>
@@ -915,11 +1224,12 @@
             <w:r>
               <w:t>.</w:t>
             </w:r>
-          </w:p>
-        </w:tc>
-        <w:tc>
-          <w:tcPr>
-            <w:tcW w:w="2161" w:type="dxa"/>
+            <w:bookmarkEnd w:id="1"/>
+          </w:p>
+        </w:tc>
+        <w:tc>
+          <w:tcPr>
+            <w:tcW w:w="1946" w:type="dxa"/>
           </w:tcPr>
           <w:p>
             <w:r>
@@ -951,7 +1261,7 @@
         </w:trPr>
         <w:tc>
           <w:tcPr>
-            <w:tcW w:w="1933" w:type="dxa"/>
+            <w:tcW w:w="2197" w:type="dxa"/>
           </w:tcPr>
           <w:p>
             <w:pPr>
@@ -971,17 +1281,14 @@
         </w:tc>
         <w:tc>
           <w:tcPr>
-            <w:tcW w:w="5227" w:type="dxa"/>
+            <w:tcW w:w="5178" w:type="dxa"/>
           </w:tcPr>
           <w:p>
             <w:r>
               <w:t>The ensemble to be modified, if processing an ensemble.</w:t>
             </w:r>
             <w:r>
-              <w:t xml:space="preserve">  </w:t>
-            </w:r>
-            <w:r>
-              <w:t xml:space="preserve">Can be specified using processor </w:t>
+              <w:t xml:space="preserve">  Can be specified using processor </w:t>
             </w:r>
             <w:r>
               <w:rPr>
@@ -996,7 +1303,7 @@
         </w:tc>
         <w:tc>
           <w:tcPr>
-            <w:tcW w:w="2161" w:type="dxa"/>
+            <w:tcW w:w="1946" w:type="dxa"/>
           </w:tcPr>
           <w:p>
             <w:pPr>
@@ -1047,7 +1354,8 @@
         </w:trPr>
         <w:tc>
           <w:tcPr>
-            <w:tcW w:w="1933" w:type="dxa"/>
+            <w:tcW w:w="2197" w:type="dxa"/>
+            <w:shd w:val="clear" w:color="auto" w:fill="F2F2F2" w:themeFill="background1" w:themeFillShade="F2"/>
           </w:tcPr>
           <w:p>
             <w:pPr>
@@ -1067,7 +1375,8 @@
         </w:tc>
         <w:tc>
           <w:tcPr>
-            <w:tcW w:w="5227" w:type="dxa"/>
+            <w:tcW w:w="5178" w:type="dxa"/>
+            <w:shd w:val="clear" w:color="auto" w:fill="F2F2F2" w:themeFill="background1" w:themeFillShade="F2"/>
           </w:tcPr>
           <w:p>
             <w:r>
@@ -1341,68 +1650,68 @@
               <w:t>Value1=2</w:t>
             </w:r>
             <w:r>
-              <w:t xml:space="preserve">, then the check will detect 2 adjacent </w:t>
+              <w:t xml:space="preserve">, then the check will detect 2 adjacent values that are the same).  </w:t>
+            </w:r>
+            <w:r>
+              <w:t xml:space="preserve">If </w:t>
+            </w:r>
+            <w:r>
+              <w:t>the flag or</w:t>
+            </w:r>
+            <w:r>
+              <w:t xml:space="preserve"> action </w:t>
+            </w:r>
+            <w:r>
+              <w:t>are</w:t>
+            </w:r>
+            <w:r>
+              <w:t xml:space="preserve"> specified, </w:t>
+            </w:r>
+            <w:r>
+              <w:t xml:space="preserve">values </w:t>
+            </w:r>
+            <w:r>
+              <w:rPr>
+                <w:rStyle w:val="RTiSWDocLiteralText"/>
+              </w:rPr>
+              <w:t>Value1</w:t>
+            </w:r>
+            <w:r>
+              <w:rPr>
+                <w:rStyle w:val="RTiSWDocLiteralText"/>
+              </w:rPr>
+              <w:t>+</w:t>
+            </w:r>
+            <w:r>
+              <w:t xml:space="preserve"> </w:t>
+            </w:r>
+            <w:r>
+              <w:t xml:space="preserve">in the sequence are modified </w:t>
+            </w:r>
+            <w:r>
+              <w:t xml:space="preserve">(i.e., if </w:t>
+            </w:r>
+            <w:r>
+              <w:rPr>
+                <w:rStyle w:val="RTiSWDocLiteralText"/>
+              </w:rPr>
+              <w:t>Value1=2</w:t>
+            </w:r>
+            <w:r>
+              <w:t>, the 2</w:t>
+            </w:r>
+            <w:r>
+              <w:rPr>
+                <w:vertAlign w:val="superscript"/>
+              </w:rPr>
+              <w:t>nd</w:t>
+            </w:r>
+            <w:r>
+              <w:t xml:space="preserve"> </w:t>
             </w:r>
             <w:r>
               <w:lastRenderedPageBreak/>
-              <w:t xml:space="preserve">values that are the same).  </w:t>
-            </w:r>
-            <w:r>
-              <w:t xml:space="preserve">If </w:t>
-            </w:r>
-            <w:r>
-              <w:t>the flag or</w:t>
-            </w:r>
-            <w:r>
-              <w:t xml:space="preserve"> action </w:t>
-            </w:r>
-            <w:r>
-              <w:t>are</w:t>
-            </w:r>
-            <w:r>
-              <w:t xml:space="preserve"> specified, </w:t>
-            </w:r>
-            <w:r>
-              <w:t xml:space="preserve">values </w:t>
-            </w:r>
-            <w:r>
-              <w:rPr>
-                <w:rStyle w:val="RTiSWDocLiteralText"/>
-              </w:rPr>
-              <w:t>Value1</w:t>
-            </w:r>
-            <w:r>
-              <w:rPr>
-                <w:rStyle w:val="RTiSWDocLiteralText"/>
-              </w:rPr>
-              <w:t>+</w:t>
-            </w:r>
-            <w:r>
-              <w:t xml:space="preserve"> </w:t>
-            </w:r>
-            <w:r>
-              <w:t xml:space="preserve">in the sequence are modified </w:t>
-            </w:r>
-            <w:r>
-              <w:t xml:space="preserve">(i.e., if </w:t>
-            </w:r>
-            <w:r>
-              <w:rPr>
-                <w:rStyle w:val="RTiSWDocLiteralText"/>
-              </w:rPr>
-              <w:t>Value1=2</w:t>
-            </w:r>
-            <w:r>
-              <w:t>, the 2</w:t>
-            </w:r>
-            <w:r>
-              <w:rPr>
-                <w:vertAlign w:val="superscript"/>
-              </w:rPr>
-              <w:t>nd</w:t>
-            </w:r>
-            <w:r>
-              <w:t xml:space="preserve"> and subsequent repeating values will be modified by the action).</w:t>
+              <w:t>and subsequent repeating values will be modified by the action).</w:t>
             </w:r>
           </w:p>
           <w:p>
@@ -1532,7 +1841,8 @@
         </w:tc>
         <w:tc>
           <w:tcPr>
-            <w:tcW w:w="2161" w:type="dxa"/>
+            <w:tcW w:w="1946" w:type="dxa"/>
+            <w:shd w:val="clear" w:color="auto" w:fill="F2F2F2" w:themeFill="background1" w:themeFillShade="F2"/>
           </w:tcPr>
           <w:p>
             <w:r>
@@ -1548,7 +1858,8 @@
         </w:trPr>
         <w:tc>
           <w:tcPr>
-            <w:tcW w:w="1933" w:type="dxa"/>
+            <w:tcW w:w="2197" w:type="dxa"/>
+            <w:shd w:val="clear" w:color="auto" w:fill="F2F2F2" w:themeFill="background1" w:themeFillShade="F2"/>
           </w:tcPr>
           <w:p>
             <w:pPr>
@@ -1567,7 +1878,8 @@
         </w:tc>
         <w:tc>
           <w:tcPr>
-            <w:tcW w:w="5227" w:type="dxa"/>
+            <w:tcW w:w="5178" w:type="dxa"/>
+            <w:shd w:val="clear" w:color="auto" w:fill="F2F2F2" w:themeFill="background1" w:themeFillShade="F2"/>
           </w:tcPr>
           <w:p>
             <w:r>
@@ -1588,7 +1900,8 @@
         </w:tc>
         <w:tc>
           <w:tcPr>
-            <w:tcW w:w="2161" w:type="dxa"/>
+            <w:tcW w:w="1946" w:type="dxa"/>
+            <w:shd w:val="clear" w:color="auto" w:fill="F2F2F2" w:themeFill="background1" w:themeFillShade="F2"/>
           </w:tcPr>
           <w:p/>
         </w:tc>
@@ -1599,7 +1912,8 @@
         </w:trPr>
         <w:tc>
           <w:tcPr>
-            <w:tcW w:w="1933" w:type="dxa"/>
+            <w:tcW w:w="2197" w:type="dxa"/>
+            <w:shd w:val="clear" w:color="auto" w:fill="F2F2F2" w:themeFill="background1" w:themeFillShade="F2"/>
           </w:tcPr>
           <w:p>
             <w:pPr>
@@ -1617,7 +1931,8 @@
         </w:tc>
         <w:tc>
           <w:tcPr>
-            <w:tcW w:w="5227" w:type="dxa"/>
+            <w:tcW w:w="5178" w:type="dxa"/>
+            <w:shd w:val="clear" w:color="auto" w:fill="F2F2F2" w:themeFill="background1" w:themeFillShade="F2"/>
           </w:tcPr>
           <w:p>
             <w:r>
@@ -1638,7 +1953,8 @@
         </w:tc>
         <w:tc>
           <w:tcPr>
-            <w:tcW w:w="2161" w:type="dxa"/>
+            <w:tcW w:w="1946" w:type="dxa"/>
+            <w:shd w:val="clear" w:color="auto" w:fill="F2F2F2" w:themeFill="background1" w:themeFillShade="F2"/>
           </w:tcPr>
           <w:p/>
         </w:tc>
@@ -1649,7 +1965,8 @@
         </w:trPr>
         <w:tc>
           <w:tcPr>
-            <w:tcW w:w="1933" w:type="dxa"/>
+            <w:tcW w:w="2197" w:type="dxa"/>
+            <w:shd w:val="clear" w:color="auto" w:fill="F2F2F2" w:themeFill="background1" w:themeFillShade="F2"/>
           </w:tcPr>
           <w:p>
             <w:pPr>
@@ -1669,17 +1986,15 @@
         </w:tc>
         <w:tc>
           <w:tcPr>
-            <w:tcW w:w="5227" w:type="dxa"/>
+            <w:tcW w:w="5178" w:type="dxa"/>
+            <w:shd w:val="clear" w:color="auto" w:fill="F2F2F2" w:themeFill="background1" w:themeFillShade="F2"/>
           </w:tcPr>
           <w:p>
             <w:r>
               <w:t>The date/time to start analyzing data.</w:t>
             </w:r>
             <w:r>
-              <w:t xml:space="preserve">  </w:t>
-            </w:r>
-            <w:r>
-              <w:t xml:space="preserve">Can be specified using processor </w:t>
+              <w:t xml:space="preserve">  Can be specified using processor </w:t>
             </w:r>
             <w:r>
               <w:rPr>
@@ -1694,7 +2009,8 @@
         </w:tc>
         <w:tc>
           <w:tcPr>
-            <w:tcW w:w="2161" w:type="dxa"/>
+            <w:tcW w:w="1946" w:type="dxa"/>
+            <w:shd w:val="clear" w:color="auto" w:fill="F2F2F2" w:themeFill="background1" w:themeFillShade="F2"/>
           </w:tcPr>
           <w:p>
             <w:r>
@@ -1709,7 +2025,8 @@
         </w:trPr>
         <w:tc>
           <w:tcPr>
-            <w:tcW w:w="1933" w:type="dxa"/>
+            <w:tcW w:w="2197" w:type="dxa"/>
+            <w:shd w:val="clear" w:color="auto" w:fill="F2F2F2" w:themeFill="background1" w:themeFillShade="F2"/>
           </w:tcPr>
           <w:p>
             <w:pPr>
@@ -1729,17 +2046,15 @@
         </w:tc>
         <w:tc>
           <w:tcPr>
-            <w:tcW w:w="5227" w:type="dxa"/>
+            <w:tcW w:w="5178" w:type="dxa"/>
+            <w:shd w:val="clear" w:color="auto" w:fill="F2F2F2" w:themeFill="background1" w:themeFillShade="F2"/>
           </w:tcPr>
           <w:p>
             <w:r>
               <w:t>The date/time to end analyzing data.</w:t>
             </w:r>
             <w:r>
-              <w:t xml:space="preserve">  </w:t>
-            </w:r>
-            <w:r>
-              <w:t xml:space="preserve">Can be specified using processor </w:t>
+              <w:t xml:space="preserve">  Can be specified using processor </w:t>
             </w:r>
             <w:r>
               <w:rPr>
@@ -1750,13 +2065,12 @@
             <w:r>
               <w:t>.</w:t>
             </w:r>
-            <w:bookmarkStart w:id="1" w:name="_GoBack"/>
-            <w:bookmarkEnd w:id="1"/>
-          </w:p>
-        </w:tc>
-        <w:tc>
-          <w:tcPr>
-            <w:tcW w:w="2161" w:type="dxa"/>
+          </w:p>
+        </w:tc>
+        <w:tc>
+          <w:tcPr>
+            <w:tcW w:w="1946" w:type="dxa"/>
+            <w:shd w:val="clear" w:color="auto" w:fill="F2F2F2" w:themeFill="background1" w:themeFillShade="F2"/>
           </w:tcPr>
           <w:p>
             <w:r>
@@ -1771,7 +2085,8 @@
         </w:trPr>
         <w:tc>
           <w:tcPr>
-            <w:tcW w:w="1933" w:type="dxa"/>
+            <w:tcW w:w="2197" w:type="dxa"/>
+            <w:shd w:val="clear" w:color="auto" w:fill="F2F2F2" w:themeFill="background1" w:themeFillShade="F2"/>
           </w:tcPr>
           <w:p>
             <w:pPr>
@@ -1791,7 +2106,8 @@
         </w:tc>
         <w:tc>
           <w:tcPr>
-            <w:tcW w:w="5227" w:type="dxa"/>
+            <w:tcW w:w="5178" w:type="dxa"/>
+            <w:shd w:val="clear" w:color="auto" w:fill="F2F2F2" w:themeFill="background1" w:themeFillShade="F2"/>
           </w:tcPr>
           <w:p>
             <w:r>
@@ -1801,7 +2117,8 @@
         </w:tc>
         <w:tc>
           <w:tcPr>
-            <w:tcW w:w="2161" w:type="dxa"/>
+            <w:tcW w:w="1946" w:type="dxa"/>
+            <w:shd w:val="clear" w:color="auto" w:fill="F2F2F2" w:themeFill="background1" w:themeFillShade="F2"/>
           </w:tcPr>
           <w:p>
             <w:pPr>
@@ -1832,7 +2149,8 @@
         </w:trPr>
         <w:tc>
           <w:tcPr>
-            <w:tcW w:w="1933" w:type="dxa"/>
+            <w:tcW w:w="2197" w:type="dxa"/>
+            <w:shd w:val="clear" w:color="auto" w:fill="F2F2F2" w:themeFill="background1" w:themeFillShade="F2"/>
           </w:tcPr>
           <w:p>
             <w:pPr>
@@ -1852,7 +2170,8 @@
         </w:tc>
         <w:tc>
           <w:tcPr>
-            <w:tcW w:w="5227" w:type="dxa"/>
+            <w:tcW w:w="5178" w:type="dxa"/>
+            <w:shd w:val="clear" w:color="auto" w:fill="F2F2F2" w:themeFill="background1" w:themeFillShade="F2"/>
           </w:tcPr>
           <w:p>
             <w:r>
@@ -1868,7 +2187,8 @@
         </w:tc>
         <w:tc>
           <w:tcPr>
-            <w:tcW w:w="2161" w:type="dxa"/>
+            <w:tcW w:w="1946" w:type="dxa"/>
+            <w:shd w:val="clear" w:color="auto" w:fill="F2F2F2" w:themeFill="background1" w:themeFillShade="F2"/>
           </w:tcPr>
           <w:p>
             <w:pPr>
@@ -1888,7 +2208,8 @@
         </w:trPr>
         <w:tc>
           <w:tcPr>
-            <w:tcW w:w="1933" w:type="dxa"/>
+            <w:tcW w:w="2197" w:type="dxa"/>
+            <w:shd w:val="clear" w:color="auto" w:fill="F2F2F2" w:themeFill="background1" w:themeFillShade="F2"/>
           </w:tcPr>
           <w:p>
             <w:pPr>
@@ -1906,7 +2227,8 @@
         </w:tc>
         <w:tc>
           <w:tcPr>
-            <w:tcW w:w="5227" w:type="dxa"/>
+            <w:tcW w:w="5178" w:type="dxa"/>
+            <w:shd w:val="clear" w:color="auto" w:fill="F2F2F2" w:themeFill="background1" w:themeFillShade="F2"/>
           </w:tcPr>
           <w:p>
             <w:r>
@@ -1916,7 +2238,8 @@
         </w:tc>
         <w:tc>
           <w:tcPr>
-            <w:tcW w:w="2161" w:type="dxa"/>
+            <w:tcW w:w="1946" w:type="dxa"/>
+            <w:shd w:val="clear" w:color="auto" w:fill="F2F2F2" w:themeFill="background1" w:themeFillShade="F2"/>
           </w:tcPr>
           <w:p>
             <w:r>
@@ -1931,7 +2254,8 @@
         </w:trPr>
         <w:tc>
           <w:tcPr>
-            <w:tcW w:w="1933" w:type="dxa"/>
+            <w:tcW w:w="2197" w:type="dxa"/>
+            <w:shd w:val="clear" w:color="auto" w:fill="F2F2F2" w:themeFill="background1" w:themeFillShade="F2"/>
           </w:tcPr>
           <w:p>
             <w:pPr>
@@ -1951,7 +2275,8 @@
         </w:tc>
         <w:tc>
           <w:tcPr>
-            <w:tcW w:w="5227" w:type="dxa"/>
+            <w:tcW w:w="5178" w:type="dxa"/>
+            <w:shd w:val="clear" w:color="auto" w:fill="F2F2F2" w:themeFill="background1" w:themeFillShade="F2"/>
           </w:tcPr>
           <w:p>
             <w:r>
@@ -1961,7 +2286,8 @@
         </w:tc>
         <w:tc>
           <w:tcPr>
-            <w:tcW w:w="2161" w:type="dxa"/>
+            <w:tcW w:w="1946" w:type="dxa"/>
+            <w:shd w:val="clear" w:color="auto" w:fill="F2F2F2" w:themeFill="background1" w:themeFillShade="F2"/>
           </w:tcPr>
           <w:p>
             <w:r>
@@ -1976,7 +2302,8 @@
         </w:trPr>
         <w:tc>
           <w:tcPr>
-            <w:tcW w:w="1933" w:type="dxa"/>
+            <w:tcW w:w="2197" w:type="dxa"/>
+            <w:shd w:val="clear" w:color="auto" w:fill="F2F2F2" w:themeFill="background1" w:themeFillShade="F2"/>
           </w:tcPr>
           <w:p>
             <w:pPr>
@@ -1994,7 +2321,8 @@
         </w:tc>
         <w:tc>
           <w:tcPr>
-            <w:tcW w:w="5227" w:type="dxa"/>
+            <w:tcW w:w="5178" w:type="dxa"/>
+            <w:shd w:val="clear" w:color="auto" w:fill="F2F2F2" w:themeFill="background1" w:themeFillShade="F2"/>
           </w:tcPr>
           <w:p>
             <w:r>
@@ -2040,11 +2368,688 @@
         </w:tc>
         <w:tc>
           <w:tcPr>
-            <w:tcW w:w="2161" w:type="dxa"/>
+            <w:tcW w:w="1946" w:type="dxa"/>
+            <w:shd w:val="clear" w:color="auto" w:fill="F2F2F2" w:themeFill="background1" w:themeFillShade="F2"/>
           </w:tcPr>
           <w:p>
             <w:r>
               <w:t>No action is taken.</w:t>
+            </w:r>
+          </w:p>
+        </w:tc>
+      </w:tr>
+      <w:tr>
+        <w:trPr>
+          <w:jc w:val="center"/>
+        </w:trPr>
+        <w:tc>
+          <w:tcPr>
+            <w:tcW w:w="2197" w:type="dxa"/>
+          </w:tcPr>
+          <w:p>
+            <w:pPr>
+              <w:rPr>
+                <w:rStyle w:val="RTiSWDocLiteralText"/>
+              </w:rPr>
+            </w:pPr>
+            <w:proofErr w:type="spellStart"/>
+            <w:r>
+              <w:rPr>
+                <w:rStyle w:val="RTiSWDocLiteralText"/>
+              </w:rPr>
+              <w:t>TableID</w:t>
+            </w:r>
+            <w:proofErr w:type="spellEnd"/>
+          </w:p>
+        </w:tc>
+        <w:tc>
+          <w:tcPr>
+            <w:tcW w:w="5178" w:type="dxa"/>
+          </w:tcPr>
+          <w:p>
+            <w:r>
+              <w:t xml:space="preserve">Identifier for output table to contain check results.  Specify an existing table or new table to create.  </w:t>
+            </w:r>
+            <w:r>
+              <w:t xml:space="preserve">Can be specified using processor </w:t>
+            </w:r>
+            <w:r>
+              <w:rPr>
+                <w:rStyle w:val="RTiSWDocLiteralText"/>
+              </w:rPr>
+              <w:t>${Property}</w:t>
+            </w:r>
+            <w:r>
+              <w:t>.</w:t>
+            </w:r>
+          </w:p>
+        </w:tc>
+        <w:tc>
+          <w:tcPr>
+            <w:tcW w:w="1946" w:type="dxa"/>
+          </w:tcPr>
+          <w:p>
+            <w:r>
+              <w:t>No table output.</w:t>
+            </w:r>
+          </w:p>
+        </w:tc>
+      </w:tr>
+      <w:tr>
+        <w:trPr>
+          <w:jc w:val="center"/>
+        </w:trPr>
+        <w:tc>
+          <w:tcPr>
+            <w:tcW w:w="2197" w:type="dxa"/>
+          </w:tcPr>
+          <w:p>
+            <w:pPr>
+              <w:rPr>
+                <w:rStyle w:val="RTiSWDocLiteralText"/>
+              </w:rPr>
+            </w:pPr>
+            <w:proofErr w:type="spellStart"/>
+            <w:r>
+              <w:rPr>
+                <w:rStyle w:val="RTiSWDocLiteralText"/>
+              </w:rPr>
+              <w:t>TableTSIDColumn</w:t>
+            </w:r>
+            <w:proofErr w:type="spellEnd"/>
+          </w:p>
+        </w:tc>
+        <w:tc>
+          <w:tcPr>
+            <w:tcW w:w="5178" w:type="dxa"/>
+          </w:tcPr>
+          <w:p>
+            <w:r>
+              <w:t>Table column name for time series TSID.</w:t>
+            </w:r>
+          </w:p>
+        </w:tc>
+        <w:tc>
+          <w:tcPr>
+            <w:tcW w:w="1946" w:type="dxa"/>
+          </w:tcPr>
+          <w:p>
+            <w:pPr>
+              <w:rPr>
+                <w:rStyle w:val="RTiSWDocLiteralText"/>
+              </w:rPr>
+            </w:pPr>
+            <w:r>
+              <w:t>Required for table.</w:t>
+            </w:r>
+          </w:p>
+        </w:tc>
+      </w:tr>
+      <w:tr>
+        <w:trPr>
+          <w:jc w:val="center"/>
+        </w:trPr>
+        <w:tc>
+          <w:tcPr>
+            <w:tcW w:w="2197" w:type="dxa"/>
+          </w:tcPr>
+          <w:p>
+            <w:pPr>
+              <w:rPr>
+                <w:rStyle w:val="RTiSWDocLiteralText"/>
+              </w:rPr>
+            </w:pPr>
+            <w:proofErr w:type="spellStart"/>
+            <w:r>
+              <w:rPr>
+                <w:rStyle w:val="RTiSWDocLiteralText"/>
+              </w:rPr>
+              <w:t>TableTSIDFormat</w:t>
+            </w:r>
+            <w:proofErr w:type="spellEnd"/>
+          </w:p>
+        </w:tc>
+        <w:tc>
+          <w:tcPr>
+            <w:tcW w:w="5178" w:type="dxa"/>
+          </w:tcPr>
+          <w:p>
+            <w:r>
+              <w:t>The specification to format the time series identifier to insert into the TSID column.  Use the format choices and other characters to define a unique identifier.</w:t>
+            </w:r>
+          </w:p>
+        </w:tc>
+        <w:tc>
+          <w:tcPr>
+            <w:tcW w:w="1946" w:type="dxa"/>
+          </w:tcPr>
+          <w:p>
+            <w:r>
+              <w:t>Required for table.</w:t>
+            </w:r>
+          </w:p>
+        </w:tc>
+      </w:tr>
+      <w:tr>
+        <w:trPr>
+          <w:jc w:val="center"/>
+        </w:trPr>
+        <w:tc>
+          <w:tcPr>
+            <w:tcW w:w="2197" w:type="dxa"/>
+          </w:tcPr>
+          <w:p>
+            <w:pPr>
+              <w:rPr>
+                <w:rStyle w:val="RTiSWDocLiteralText"/>
+              </w:rPr>
+            </w:pPr>
+            <w:proofErr w:type="spellStart"/>
+            <w:r>
+              <w:rPr>
+                <w:rStyle w:val="RTiSWDocLiteralText"/>
+              </w:rPr>
+              <w:t>TableDateTime</w:t>
+            </w:r>
+            <w:proofErr w:type="spellEnd"/>
+            <w:r>
+              <w:rPr>
+                <w:rStyle w:val="RTiSWDocLiteralText"/>
+              </w:rPr>
+              <w:t xml:space="preserve"> Column</w:t>
+            </w:r>
+          </w:p>
+        </w:tc>
+        <w:tc>
+          <w:tcPr>
+            <w:tcW w:w="5178" w:type="dxa"/>
+          </w:tcPr>
+          <w:p>
+            <w:r>
+              <w:t>Table column name for date/time.</w:t>
+            </w:r>
+          </w:p>
+        </w:tc>
+        <w:tc>
+          <w:tcPr>
+            <w:tcW w:w="1946" w:type="dxa"/>
+          </w:tcPr>
+          <w:p>
+            <w:pPr>
+              <w:rPr>
+                <w:rStyle w:val="RTiSWDocLiteralText"/>
+              </w:rPr>
+            </w:pPr>
+            <w:r>
+              <w:t>Column is not output.</w:t>
+            </w:r>
+          </w:p>
+        </w:tc>
+      </w:tr>
+      <w:tr>
+        <w:trPr>
+          <w:jc w:val="center"/>
+        </w:trPr>
+        <w:tc>
+          <w:tcPr>
+            <w:tcW w:w="2197" w:type="dxa"/>
+          </w:tcPr>
+          <w:p>
+            <w:pPr>
+              <w:rPr>
+                <w:rStyle w:val="RTiSWDocLiteralText"/>
+              </w:rPr>
+            </w:pPr>
+            <w:proofErr w:type="spellStart"/>
+            <w:r>
+              <w:rPr>
+                <w:rStyle w:val="RTiSWDocLiteralText"/>
+              </w:rPr>
+              <w:t>TableValue</w:t>
+            </w:r>
+            <w:proofErr w:type="spellEnd"/>
+            <w:r>
+              <w:rPr>
+                <w:rStyle w:val="RTiSWDocLiteralText"/>
+              </w:rPr>
+              <w:t xml:space="preserve"> Column</w:t>
+            </w:r>
+          </w:p>
+        </w:tc>
+        <w:tc>
+          <w:tcPr>
+            <w:tcW w:w="5178" w:type="dxa"/>
+          </w:tcPr>
+          <w:p>
+            <w:r>
+              <w:t>Table column name for time series data values.</w:t>
+            </w:r>
+          </w:p>
+        </w:tc>
+        <w:tc>
+          <w:tcPr>
+            <w:tcW w:w="1946" w:type="dxa"/>
+          </w:tcPr>
+          <w:p>
+            <w:pPr>
+              <w:rPr>
+                <w:rStyle w:val="RTiSWDocLiteralText"/>
+              </w:rPr>
+            </w:pPr>
+            <w:r>
+              <w:t>Column is not output.</w:t>
+            </w:r>
+          </w:p>
+        </w:tc>
+      </w:tr>
+      <w:tr>
+        <w:trPr>
+          <w:jc w:val="center"/>
+        </w:trPr>
+        <w:tc>
+          <w:tcPr>
+            <w:tcW w:w="2197" w:type="dxa"/>
+          </w:tcPr>
+          <w:p>
+            <w:pPr>
+              <w:rPr>
+                <w:rStyle w:val="RTiSWDocLiteralText"/>
+              </w:rPr>
+            </w:pPr>
+            <w:proofErr w:type="spellStart"/>
+            <w:r>
+              <w:rPr>
+                <w:rStyle w:val="RTiSWDocLiteralText"/>
+              </w:rPr>
+              <w:t>TableFlag</w:t>
+            </w:r>
+            <w:proofErr w:type="spellEnd"/>
+            <w:r>
+              <w:rPr>
+                <w:rStyle w:val="RTiSWDocLiteralText"/>
+              </w:rPr>
+              <w:t xml:space="preserve"> Column</w:t>
+            </w:r>
+          </w:p>
+        </w:tc>
+        <w:tc>
+          <w:tcPr>
+            <w:tcW w:w="5178" w:type="dxa"/>
+          </w:tcPr>
+          <w:p>
+            <w:r>
+              <w:t>Table column name for time series data flag values.</w:t>
+            </w:r>
+          </w:p>
+        </w:tc>
+        <w:tc>
+          <w:tcPr>
+            <w:tcW w:w="1946" w:type="dxa"/>
+          </w:tcPr>
+          <w:p>
+            <w:pPr>
+              <w:rPr>
+                <w:rStyle w:val="RTiSWDocLiteralText"/>
+              </w:rPr>
+            </w:pPr>
+            <w:r>
+              <w:t>Column is not output.</w:t>
+            </w:r>
+          </w:p>
+        </w:tc>
+      </w:tr>
+      <w:tr>
+        <w:trPr>
+          <w:jc w:val="center"/>
+        </w:trPr>
+        <w:tc>
+          <w:tcPr>
+            <w:tcW w:w="2197" w:type="dxa"/>
+          </w:tcPr>
+          <w:p>
+            <w:pPr>
+              <w:rPr>
+                <w:rStyle w:val="RTiSWDocLiteralText"/>
+              </w:rPr>
+            </w:pPr>
+            <w:proofErr w:type="spellStart"/>
+            <w:r>
+              <w:rPr>
+                <w:rStyle w:val="RTiSWDocLiteralText"/>
+              </w:rPr>
+              <w:t>TableCheckType</w:t>
+            </w:r>
+            <w:proofErr w:type="spellEnd"/>
+            <w:r>
+              <w:rPr>
+                <w:rStyle w:val="RTiSWDocLiteralText"/>
+              </w:rPr>
+              <w:t xml:space="preserve"> Column</w:t>
+            </w:r>
+          </w:p>
+        </w:tc>
+        <w:tc>
+          <w:tcPr>
+            <w:tcW w:w="5178" w:type="dxa"/>
+          </w:tcPr>
+          <w:p>
+            <w:r>
+              <w:t>Table column name for data check type.</w:t>
+            </w:r>
+          </w:p>
+        </w:tc>
+        <w:tc>
+          <w:tcPr>
+            <w:tcW w:w="1946" w:type="dxa"/>
+          </w:tcPr>
+          <w:p>
+            <w:pPr>
+              <w:rPr>
+                <w:rStyle w:val="RTiSWDocLiteralText"/>
+              </w:rPr>
+            </w:pPr>
+            <w:r>
+              <w:t>Column is not output.</w:t>
+            </w:r>
+          </w:p>
+        </w:tc>
+      </w:tr>
+      <w:tr>
+        <w:trPr>
+          <w:jc w:val="center"/>
+        </w:trPr>
+        <w:tc>
+          <w:tcPr>
+            <w:tcW w:w="2197" w:type="dxa"/>
+          </w:tcPr>
+          <w:p>
+            <w:pPr>
+              <w:rPr>
+                <w:rStyle w:val="RTiSWDocLiteralText"/>
+              </w:rPr>
+            </w:pPr>
+            <w:proofErr w:type="spellStart"/>
+            <w:r>
+              <w:rPr>
+                <w:rStyle w:val="RTiSWDocLiteralText"/>
+              </w:rPr>
+              <w:t>TableCheck</w:t>
+            </w:r>
+            <w:proofErr w:type="spellEnd"/>
+            <w:r>
+              <w:rPr>
+                <w:rStyle w:val="RTiSWDocLiteralText"/>
+              </w:rPr>
+              <w:t xml:space="preserve"> </w:t>
+            </w:r>
+            <w:proofErr w:type="spellStart"/>
+            <w:r>
+              <w:rPr>
+                <w:rStyle w:val="RTiSWDocLiteralText"/>
+              </w:rPr>
+              <w:t>MessageColumn</w:t>
+            </w:r>
+            <w:proofErr w:type="spellEnd"/>
+          </w:p>
+        </w:tc>
+        <w:tc>
+          <w:tcPr>
+            <w:tcW w:w="5178" w:type="dxa"/>
+          </w:tcPr>
+          <w:p>
+            <w:r>
+              <w:t>Table column name for data check message.</w:t>
+            </w:r>
+          </w:p>
+        </w:tc>
+        <w:tc>
+          <w:tcPr>
+            <w:tcW w:w="1946" w:type="dxa"/>
+          </w:tcPr>
+          <w:p>
+            <w:pPr>
+              <w:rPr>
+                <w:rStyle w:val="RTiSWDocLiteralText"/>
+              </w:rPr>
+            </w:pPr>
+            <w:r>
+              <w:t>Column is not output.</w:t>
+            </w:r>
+          </w:p>
+        </w:tc>
+      </w:tr>
+      <w:tr>
+        <w:trPr>
+          <w:jc w:val="center"/>
+        </w:trPr>
+        <w:tc>
+          <w:tcPr>
+            <w:tcW w:w="2197" w:type="dxa"/>
+            <w:shd w:val="clear" w:color="auto" w:fill="F2F2F2" w:themeFill="background1" w:themeFillShade="F2"/>
+          </w:tcPr>
+          <w:p>
+            <w:pPr>
+              <w:rPr>
+                <w:rStyle w:val="RTiSWDocLiteralText"/>
+              </w:rPr>
+            </w:pPr>
+            <w:proofErr w:type="spellStart"/>
+            <w:r>
+              <w:rPr>
+                <w:rStyle w:val="RTiSWDocLiteralText"/>
+              </w:rPr>
+              <w:lastRenderedPageBreak/>
+              <w:t>CheckCount</w:t>
+            </w:r>
+            <w:proofErr w:type="spellEnd"/>
+          </w:p>
+          <w:p>
+            <w:pPr>
+              <w:rPr>
+                <w:rStyle w:val="RTiSWDocLiteralText"/>
+              </w:rPr>
+            </w:pPr>
+            <w:r>
+              <w:rPr>
+                <w:rStyle w:val="RTiSWDocLiteralText"/>
+              </w:rPr>
+              <w:t>Property</w:t>
+            </w:r>
+          </w:p>
+        </w:tc>
+        <w:tc>
+          <w:tcPr>
+            <w:tcW w:w="5178" w:type="dxa"/>
+            <w:shd w:val="clear" w:color="auto" w:fill="F2F2F2" w:themeFill="background1" w:themeFillShade="F2"/>
+          </w:tcPr>
+          <w:p>
+            <w:r>
+              <w:t xml:space="preserve">Name of processor property to set with count of values that meet the criteria.  Can use processor </w:t>
+            </w:r>
+            <w:r>
+              <w:rPr>
+                <w:rStyle w:val="RTiSWDocLiteralText"/>
+              </w:rPr>
+              <w:t>${Property}</w:t>
+            </w:r>
+            <w:r>
+              <w:t xml:space="preserve"> and time series </w:t>
+            </w:r>
+            <w:r>
+              <w:rPr>
+                <w:rStyle w:val="RTiSWDocLiteralText"/>
+              </w:rPr>
+              <w:t>%</w:t>
+            </w:r>
+            <w:r>
+              <w:t xml:space="preserve"> or </w:t>
+            </w:r>
+            <w:r>
+              <w:rPr>
+                <w:rStyle w:val="RTiSWDocLiteralText"/>
+              </w:rPr>
+              <w:t>${</w:t>
+            </w:r>
+            <w:proofErr w:type="spellStart"/>
+            <w:r>
+              <w:rPr>
+                <w:rStyle w:val="RTiSWDocLiteralText"/>
+              </w:rPr>
+              <w:t>ts</w:t>
+            </w:r>
+            <w:proofErr w:type="gramStart"/>
+            <w:r>
+              <w:rPr>
+                <w:rStyle w:val="RTiSWDocLiteralText"/>
+              </w:rPr>
+              <w:t>:Property</w:t>
+            </w:r>
+            <w:proofErr w:type="spellEnd"/>
+            <w:proofErr w:type="gramEnd"/>
+            <w:r>
+              <w:rPr>
+                <w:rStyle w:val="RTiSWDocLiteralText"/>
+              </w:rPr>
+              <w:t>}</w:t>
+            </w:r>
+            <w:r>
+              <w:t>.</w:t>
+            </w:r>
+          </w:p>
+        </w:tc>
+        <w:tc>
+          <w:tcPr>
+            <w:tcW w:w="1946" w:type="dxa"/>
+            <w:shd w:val="clear" w:color="auto" w:fill="F2F2F2" w:themeFill="background1" w:themeFillShade="F2"/>
+          </w:tcPr>
+          <w:p>
+            <w:r>
+              <w:t>No property is set.</w:t>
+            </w:r>
+          </w:p>
+        </w:tc>
+      </w:tr>
+      <w:tr>
+        <w:trPr>
+          <w:jc w:val="center"/>
+        </w:trPr>
+        <w:tc>
+          <w:tcPr>
+            <w:tcW w:w="2197" w:type="dxa"/>
+            <w:shd w:val="clear" w:color="auto" w:fill="F2F2F2" w:themeFill="background1" w:themeFillShade="F2"/>
+          </w:tcPr>
+          <w:p>
+            <w:pPr>
+              <w:rPr>
+                <w:rStyle w:val="RTiSWDocLiteralText"/>
+              </w:rPr>
+            </w:pPr>
+            <w:proofErr w:type="spellStart"/>
+            <w:r>
+              <w:rPr>
+                <w:rStyle w:val="RTiSWDocLiteralText"/>
+              </w:rPr>
+              <w:t>CheckCount</w:t>
+            </w:r>
+            <w:proofErr w:type="spellEnd"/>
+          </w:p>
+          <w:p>
+            <w:pPr>
+              <w:rPr>
+                <w:rStyle w:val="RTiSWDocLiteralText"/>
+              </w:rPr>
+            </w:pPr>
+            <w:proofErr w:type="spellStart"/>
+            <w:r>
+              <w:rPr>
+                <w:rStyle w:val="RTiSWDocLiteralText"/>
+              </w:rPr>
+              <w:t>TimeSeries</w:t>
+            </w:r>
+            <w:proofErr w:type="spellEnd"/>
+          </w:p>
+          <w:p>
+            <w:pPr>
+              <w:rPr>
+                <w:rStyle w:val="RTiSWDocLiteralText"/>
+              </w:rPr>
+            </w:pPr>
+            <w:r>
+              <w:rPr>
+                <w:rStyle w:val="RTiSWDocLiteralText"/>
+              </w:rPr>
+              <w:t>Property</w:t>
+            </w:r>
+          </w:p>
+        </w:tc>
+        <w:tc>
+          <w:tcPr>
+            <w:tcW w:w="5178" w:type="dxa"/>
+            <w:shd w:val="clear" w:color="auto" w:fill="F2F2F2" w:themeFill="background1" w:themeFillShade="F2"/>
+          </w:tcPr>
+          <w:p>
+            <w:r>
+              <w:t xml:space="preserve">Name of time series property to set with count of values that meet the criteria.  Can use processor </w:t>
+            </w:r>
+            <w:r>
+              <w:rPr>
+                <w:rStyle w:val="RTiSWDocLiteralText"/>
+              </w:rPr>
+              <w:t>${Property}</w:t>
+            </w:r>
+            <w:r>
+              <w:t xml:space="preserve"> and time series </w:t>
+            </w:r>
+            <w:r>
+              <w:rPr>
+                <w:rStyle w:val="RTiSWDocLiteralText"/>
+              </w:rPr>
+              <w:t>%</w:t>
+            </w:r>
+            <w:r>
+              <w:t xml:space="preserve"> or </w:t>
+            </w:r>
+            <w:r>
+              <w:rPr>
+                <w:rStyle w:val="RTiSWDocLiteralText"/>
+              </w:rPr>
+              <w:t>${</w:t>
+            </w:r>
+            <w:proofErr w:type="spellStart"/>
+            <w:r>
+              <w:rPr>
+                <w:rStyle w:val="RTiSWDocLiteralText"/>
+              </w:rPr>
+              <w:t>ts</w:t>
+            </w:r>
+            <w:proofErr w:type="gramStart"/>
+            <w:r>
+              <w:rPr>
+                <w:rStyle w:val="RTiSWDocLiteralText"/>
+              </w:rPr>
+              <w:t>:Property</w:t>
+            </w:r>
+            <w:proofErr w:type="spellEnd"/>
+            <w:proofErr w:type="gramEnd"/>
+            <w:r>
+              <w:rPr>
+                <w:rStyle w:val="RTiSWDocLiteralText"/>
+              </w:rPr>
+              <w:t>}</w:t>
+            </w:r>
+            <w:r>
+              <w:t>.</w:t>
+            </w:r>
+          </w:p>
+        </w:tc>
+        <w:tc>
+          <w:tcPr>
+            <w:tcW w:w="1946" w:type="dxa"/>
+            <w:shd w:val="clear" w:color="auto" w:fill="F2F2F2" w:themeFill="background1" w:themeFillShade="F2"/>
+          </w:tcPr>
+          <w:p>
+            <w:r>
+              <w:t>No property is set.</w:t>
             </w:r>
           </w:p>
         </w:tc>
@@ -2094,6 +3099,13 @@
     </w:p>
     <w:p>
       <w:pPr>
+        <w:rPr>
+          <w:color w:val="C0C0C0"/>
+        </w:rPr>
+      </w:pPr>
+    </w:p>
+    <w:p>
+      <w:pPr>
         <w:jc w:val="center"/>
         <w:rPr>
           <w:color w:val="C0C0C0"/>
@@ -2106,13 +3118,34 @@
         <w:t>This page is intentionally blank.</w:t>
       </w:r>
     </w:p>
+    <w:p>
+      <w:pPr>
+        <w:rPr>
+          <w:color w:val="C0C0C0"/>
+        </w:rPr>
+      </w:pPr>
+    </w:p>
+    <w:p>
+      <w:pPr>
+        <w:rPr>
+          <w:color w:val="C0C0C0"/>
+        </w:rPr>
+      </w:pPr>
+    </w:p>
+    <w:p>
+      <w:pPr>
+        <w:rPr>
+          <w:color w:val="C0C0C0"/>
+        </w:rPr>
+      </w:pPr>
+    </w:p>
     <w:sectPr>
-      <w:headerReference w:type="even" r:id="rId8"/>
-      <w:headerReference w:type="default" r:id="rId9"/>
-      <w:footerReference w:type="even" r:id="rId10"/>
-      <w:footerReference w:type="default" r:id="rId11"/>
-      <w:headerReference w:type="first" r:id="rId12"/>
-      <w:footerReference w:type="first" r:id="rId13"/>
+      <w:headerReference w:type="even" r:id="rId11"/>
+      <w:headerReference w:type="default" r:id="rId12"/>
+      <w:footerReference w:type="even" r:id="rId13"/>
+      <w:footerReference w:type="default" r:id="rId14"/>
+      <w:headerReference w:type="first" r:id="rId15"/>
+      <w:footerReference w:type="first" r:id="rId16"/>
       <w:type w:val="continuous"/>
       <w:pgSz w:w="12240" w:h="15840" w:code="1"/>
       <w:pgMar w:top="1440" w:right="1440" w:bottom="1440" w:left="1440" w:header="720" w:footer="720" w:gutter="0"/>
@@ -2223,7 +3256,7 @@
       <w:rPr>
         <w:noProof/>
       </w:rPr>
-      <w:t>3</w:t>
+      <w:t>5</w:t>
     </w:r>
     <w:r>
       <w:fldChar w:fldCharType="end"/>

</xml_diff>

<commit_message>
Update documentation for CheckTimeSeries analysis window enhancement.
</commit_message>
<xml_diff>
--- a/doc/UserManual/Word/60_Command_CheckTimeSeries.docx
+++ b/doc/UserManual/Word/60_Command_CheckTimeSeries.docx
@@ -67,15 +67,15 @@
         <w:t>.0</w:t>
       </w:r>
       <w:r>
+        <w:t>8</w:t>
+      </w:r>
+      <w:r>
+        <w:t>, 20</w:t>
+      </w:r>
+      <w:r>
         <w:t>1</w:t>
       </w:r>
       <w:r>
-        <w:t>, 20</w:t>
-      </w:r>
-      <w:r>
-        <w:t>1</w:t>
-      </w:r>
-      <w:r>
         <w:t>5</w:t>
       </w:r>
       <w:r>
@@ -88,10 +88,7 @@
         <w:t>-</w:t>
       </w:r>
       <w:r>
-        <w:t>0</w:t>
-      </w:r>
-      <w:r>
-        <w:t>6</w:t>
+        <w:t>24</w:t>
       </w:r>
     </w:p>
     <w:p>
@@ -354,9 +351,9 @@
         </w:rPr>
         <w:drawing>
           <wp:inline distT="0" distB="0" distL="0" distR="0">
-            <wp:extent cx="5943600" cy="3848100"/>
+            <wp:extent cx="5943600" cy="3641725"/>
             <wp:effectExtent l="0" t="0" r="0" b="0"/>
-            <wp:docPr id="2" name="Picture 2"/>
+            <wp:docPr id="3" name="Picture 3"/>
             <wp:cNvGraphicFramePr>
               <a:graphicFrameLocks xmlns:a="http://schemas.openxmlformats.org/drawingml/2006/main" noChangeAspect="1"/>
             </wp:cNvGraphicFramePr>
@@ -364,7 +361,7 @@
               <a:graphicData uri="http://schemas.openxmlformats.org/drawingml/2006/picture">
                 <pic:pic xmlns:pic="http://schemas.openxmlformats.org/drawingml/2006/picture">
                   <pic:nvPicPr>
-                    <pic:cNvPr id="2" name="command_CheckTimeSeries.png"/>
+                    <pic:cNvPr id="3" name="command_CheckTimeSeries.png"/>
                     <pic:cNvPicPr/>
                   </pic:nvPicPr>
                   <pic:blipFill>
@@ -382,7 +379,7 @@
                   <pic:spPr>
                     <a:xfrm>
                       <a:off x="0" y="0"/>
-                      <a:ext cx="5943600" cy="3848100"/>
+                      <a:ext cx="5943600" cy="3641725"/>
                     </a:xfrm>
                     <a:prstGeom prst="rect">
                       <a:avLst/>
@@ -423,7 +420,13 @@
         <w:t>) Command Editor</w:t>
       </w:r>
       <w:r>
-        <w:t xml:space="preserve"> Showing Time Series Parameters</w:t>
+        <w:t xml:space="preserve"> </w:t>
+      </w:r>
+      <w:r>
+        <w:t>for</w:t>
+      </w:r>
+      <w:r>
+        <w:t xml:space="preserve"> Time Series Parameters</w:t>
       </w:r>
     </w:p>
     <w:p>
@@ -454,10 +457,10 @@
         </w:rPr>
         <w:lastRenderedPageBreak/>
         <w:drawing>
-          <wp:inline distT="0" distB="0" distL="0" distR="0" wp14:anchorId="0071ACA6" wp14:editId="23F91C72">
-            <wp:extent cx="5943600" cy="2404110"/>
-            <wp:effectExtent l="0" t="0" r="0" b="0"/>
-            <wp:docPr id="5" name="Picture 5"/>
+          <wp:inline distT="0" distB="0" distL="0" distR="0" wp14:anchorId="2D68CD37" wp14:editId="289574A6">
+            <wp:extent cx="5943600" cy="2068830"/>
+            <wp:effectExtent l="0" t="0" r="0" b="7620"/>
+            <wp:docPr id="4" name="Picture 4"/>
             <wp:cNvGraphicFramePr>
               <a:graphicFrameLocks xmlns:a="http://schemas.openxmlformats.org/drawingml/2006/main" noChangeAspect="1"/>
             </wp:cNvGraphicFramePr>
@@ -465,7 +468,7 @@
               <a:graphicData uri="http://schemas.openxmlformats.org/drawingml/2006/picture">
                 <pic:pic xmlns:pic="http://schemas.openxmlformats.org/drawingml/2006/picture">
                   <pic:nvPicPr>
-                    <pic:cNvPr id="5" name="command_CheckTimeSeries_Criteria.png"/>
+                    <pic:cNvPr id="4" name="command_CheckTimeSeries_Criteria.png"/>
                     <pic:cNvPicPr/>
                   </pic:nvPicPr>
                   <pic:blipFill>
@@ -483,7 +486,7 @@
                   <pic:spPr>
                     <a:xfrm>
                       <a:off x="0" y="0"/>
-                      <a:ext cx="5943600" cy="2404110"/>
+                      <a:ext cx="5943600" cy="2068830"/>
                     </a:xfrm>
                     <a:prstGeom prst="rect">
                       <a:avLst/>
@@ -502,10 +505,7 @@
       </w:pPr>
       <w:proofErr w:type="spellStart"/>
       <w:r>
-        <w:t>CheckTimeSeries</w:t>
-      </w:r>
-      <w:r>
-        <w:t>_Criteria</w:t>
+        <w:t>CheckTimeSeries_Criteria</w:t>
       </w:r>
       <w:proofErr w:type="spellEnd"/>
     </w:p>
@@ -524,13 +524,13 @@
       </w:r>
       <w:proofErr w:type="gramEnd"/>
       <w:r>
-        <w:t xml:space="preserve">) Command Editor Showing </w:t>
-      </w:r>
-      <w:r>
-        <w:t>Check Criteria and Action</w:t>
-      </w:r>
-      <w:r>
-        <w:t xml:space="preserve"> Parameters</w:t>
+        <w:t xml:space="preserve">) Command Editor </w:t>
+      </w:r>
+      <w:r>
+        <w:t>for</w:t>
+      </w:r>
+      <w:r>
+        <w:t xml:space="preserve"> Check Criteria and Action Parameters</w:t>
       </w:r>
     </w:p>
     <w:p/>
@@ -547,10 +547,10 @@
           <w:noProof/>
         </w:rPr>
         <w:drawing>
-          <wp:inline distT="0" distB="0" distL="0" distR="0" wp14:anchorId="26C5077A" wp14:editId="6FBC8BED">
-            <wp:extent cx="5943600" cy="2202815"/>
-            <wp:effectExtent l="0" t="0" r="0" b="6985"/>
-            <wp:docPr id="7" name="Picture 7"/>
+          <wp:inline distT="0" distB="0" distL="0" distR="0" wp14:anchorId="08A8CA97" wp14:editId="4E70C4DE">
+            <wp:extent cx="5943600" cy="1675130"/>
+            <wp:effectExtent l="0" t="0" r="0" b="1270"/>
+            <wp:docPr id="8" name="Picture 8"/>
             <wp:cNvGraphicFramePr>
               <a:graphicFrameLocks xmlns:a="http://schemas.openxmlformats.org/drawingml/2006/main" noChangeAspect="1"/>
             </wp:cNvGraphicFramePr>
@@ -558,7 +558,7 @@
               <a:graphicData uri="http://schemas.openxmlformats.org/drawingml/2006/picture">
                 <pic:pic xmlns:pic="http://schemas.openxmlformats.org/drawingml/2006/picture">
                   <pic:nvPicPr>
-                    <pic:cNvPr id="7" name="command_CheckTimeSeries_Table.png"/>
+                    <pic:cNvPr id="8" name="command_CheckTimeSeries_Time.png"/>
                     <pic:cNvPicPr/>
                   </pic:nvPicPr>
                   <pic:blipFill>
@@ -576,7 +576,7 @@
                   <pic:spPr>
                     <a:xfrm>
                       <a:off x="0" y="0"/>
-                      <a:ext cx="5943600" cy="2202815"/>
+                      <a:ext cx="5943600" cy="1675130"/>
                     </a:xfrm>
                     <a:prstGeom prst="rect">
                       <a:avLst/>
@@ -595,10 +595,10 @@
       </w:pPr>
       <w:proofErr w:type="spellStart"/>
       <w:r>
-        <w:t>CheckTimeSeries</w:t>
-      </w:r>
-      <w:r>
-        <w:t>_Table</w:t>
+        <w:t>CheckTimeSeries_</w:t>
+      </w:r>
+      <w:r>
+        <w:t>Time</w:t>
       </w:r>
       <w:proofErr w:type="spellEnd"/>
     </w:p>
@@ -617,10 +617,10 @@
       </w:r>
       <w:proofErr w:type="gramEnd"/>
       <w:r>
-        <w:t xml:space="preserve">) Command Editor Showing </w:t>
-      </w:r>
-      <w:r>
-        <w:t>Output Table</w:t>
+        <w:t xml:space="preserve">) Command Editor for </w:t>
+      </w:r>
+      <w:r>
+        <w:t>Analysis Period and Window</w:t>
       </w:r>
       <w:r>
         <w:t xml:space="preserve"> Parameters</w:t>
@@ -640,10 +640,10 @@
           <w:noProof/>
         </w:rPr>
         <w:drawing>
-          <wp:inline distT="0" distB="0" distL="0" distR="0" wp14:anchorId="2F50F8EC" wp14:editId="506A54AB">
-            <wp:extent cx="5943600" cy="1571625"/>
-            <wp:effectExtent l="0" t="0" r="0" b="9525"/>
-            <wp:docPr id="9" name="Picture 9"/>
+          <wp:inline distT="0" distB="0" distL="0" distR="0" wp14:anchorId="573D5376" wp14:editId="66B7B566">
+            <wp:extent cx="5943600" cy="1976755"/>
+            <wp:effectExtent l="0" t="0" r="0" b="4445"/>
+            <wp:docPr id="11" name="Picture 11"/>
             <wp:cNvGraphicFramePr>
               <a:graphicFrameLocks xmlns:a="http://schemas.openxmlformats.org/drawingml/2006/main" noChangeAspect="1"/>
             </wp:cNvGraphicFramePr>
@@ -651,7 +651,7 @@
               <a:graphicData uri="http://schemas.openxmlformats.org/drawingml/2006/picture">
                 <pic:pic xmlns:pic="http://schemas.openxmlformats.org/drawingml/2006/picture">
                   <pic:nvPicPr>
-                    <pic:cNvPr id="9" name="command_CheckTimeSeries_Properties.png"/>
+                    <pic:cNvPr id="11" name="command_CheckTimeSeries_Table.png"/>
                     <pic:cNvPicPr/>
                   </pic:nvPicPr>
                   <pic:blipFill>
@@ -669,7 +669,7 @@
                   <pic:spPr>
                     <a:xfrm>
                       <a:off x="0" y="0"/>
-                      <a:ext cx="5943600" cy="1571625"/>
+                      <a:ext cx="5943600" cy="1976755"/>
                     </a:xfrm>
                     <a:prstGeom prst="rect">
                       <a:avLst/>
@@ -688,10 +688,7 @@
       </w:pPr>
       <w:proofErr w:type="spellStart"/>
       <w:r>
-        <w:t>CheckTimeSeries</w:t>
-      </w:r>
-      <w:r>
-        <w:t>_Properties</w:t>
+        <w:t>CheckTimeSeries_Table</w:t>
       </w:r>
       <w:proofErr w:type="spellEnd"/>
     </w:p>
@@ -710,13 +707,104 @@
       </w:r>
       <w:proofErr w:type="gramEnd"/>
       <w:r>
-        <w:t xml:space="preserve">) Command Editor Showing Output </w:t>
-      </w:r>
-      <w:r>
-        <w:t>Properties</w:t>
-      </w:r>
-      <w:r>
-        <w:t xml:space="preserve"> Parameters</w:t>
+        <w:t xml:space="preserve">) Command Editor </w:t>
+      </w:r>
+      <w:r>
+        <w:t>for</w:t>
+      </w:r>
+      <w:r>
+        <w:t xml:space="preserve"> Output Table Parameters</w:t>
+      </w:r>
+    </w:p>
+    <w:p/>
+    <w:p>
+      <w:pPr>
+        <w:numPr>
+          <w:ilvl w:val="12"/>
+          <w:numId w:val="0"/>
+        </w:numPr>
+        <w:jc w:val="center"/>
+      </w:pPr>
+      <w:r>
+        <w:rPr>
+          <w:noProof/>
+        </w:rPr>
+        <w:lastRenderedPageBreak/>
+        <w:drawing>
+          <wp:inline distT="0" distB="0" distL="0" distR="0" wp14:anchorId="30B6FA99" wp14:editId="76B892AD">
+            <wp:extent cx="5943600" cy="1421765"/>
+            <wp:effectExtent l="0" t="0" r="0" b="6985"/>
+            <wp:docPr id="12" name="Picture 12"/>
+            <wp:cNvGraphicFramePr>
+              <a:graphicFrameLocks xmlns:a="http://schemas.openxmlformats.org/drawingml/2006/main" noChangeAspect="1"/>
+            </wp:cNvGraphicFramePr>
+            <a:graphic xmlns:a="http://schemas.openxmlformats.org/drawingml/2006/main">
+              <a:graphicData uri="http://schemas.openxmlformats.org/drawingml/2006/picture">
+                <pic:pic xmlns:pic="http://schemas.openxmlformats.org/drawingml/2006/picture">
+                  <pic:nvPicPr>
+                    <pic:cNvPr id="12" name="command_CheckTimeSeries_Properties.png"/>
+                    <pic:cNvPicPr/>
+                  </pic:nvPicPr>
+                  <pic:blipFill>
+                    <a:blip r:embed="rId11">
+                      <a:extLst>
+                        <a:ext uri="{28A0092B-C50C-407E-A947-70E740481C1C}">
+                          <a14:useLocalDpi xmlns:a14="http://schemas.microsoft.com/office/drawing/2010/main" val="0"/>
+                        </a:ext>
+                      </a:extLst>
+                    </a:blip>
+                    <a:stretch>
+                      <a:fillRect/>
+                    </a:stretch>
+                  </pic:blipFill>
+                  <pic:spPr>
+                    <a:xfrm>
+                      <a:off x="0" y="0"/>
+                      <a:ext cx="5943600" cy="1421765"/>
+                    </a:xfrm>
+                    <a:prstGeom prst="rect">
+                      <a:avLst/>
+                    </a:prstGeom>
+                  </pic:spPr>
+                </pic:pic>
+              </a:graphicData>
+            </a:graphic>
+          </wp:inline>
+        </w:drawing>
+      </w:r>
+    </w:p>
+    <w:p>
+      <w:pPr>
+        <w:pStyle w:val="RTiSWDocNote"/>
+      </w:pPr>
+      <w:proofErr w:type="spellStart"/>
+      <w:r>
+        <w:t>CheckTimeSeries_Properties</w:t>
+      </w:r>
+      <w:proofErr w:type="spellEnd"/>
+    </w:p>
+    <w:p>
+      <w:pPr>
+        <w:pStyle w:val="RTiSWDocFigureTableTitle"/>
+      </w:pPr>
+      <w:proofErr w:type="spellStart"/>
+      <w:proofErr w:type="gramStart"/>
+      <w:r>
+        <w:t>CheckTimeSeries</w:t>
+      </w:r>
+      <w:proofErr w:type="spellEnd"/>
+      <w:r>
+        <w:t>(</w:t>
+      </w:r>
+      <w:proofErr w:type="gramEnd"/>
+      <w:r>
+        <w:t xml:space="preserve">) Command Editor </w:t>
+      </w:r>
+      <w:r>
+        <w:t>for</w:t>
+      </w:r>
+      <w:r>
+        <w:t xml:space="preserve"> Output Properties Parameters</w:t>
       </w:r>
     </w:p>
     <w:p/>
@@ -789,22 +877,9 @@
     <w:p/>
     <w:p>
       <w:pPr>
-        <w:rPr>
-          <w:rFonts w:ascii="Arial" w:hAnsi="Arial"/>
-          <w:b/>
-          <w:sz w:val="20"/>
-        </w:rPr>
-      </w:pPr>
-      <w:r>
-        <w:br w:type="page"/>
-      </w:r>
-    </w:p>
-    <w:p>
-      <w:pPr>
         <w:pStyle w:val="RTiSWDocFigureTableTitle"/>
       </w:pPr>
       <w:r>
-        <w:lastRenderedPageBreak/>
         <w:t>Command Parameters</w:t>
       </w:r>
     </w:p>
@@ -1209,11 +1284,7 @@
               <w:t xml:space="preserve"> wildcard character to match multiple time series.</w:t>
             </w:r>
             <w:r>
-              <w:t xml:space="preserve">  </w:t>
-            </w:r>
-            <w:bookmarkStart w:id="1" w:name="_GoBack"/>
-            <w:r>
-              <w:t xml:space="preserve">Can be specified using processor </w:t>
+              <w:t xml:space="preserve">  Can be specified using processor </w:t>
             </w:r>
             <w:r>
               <w:rPr>
@@ -1224,7 +1295,6 @@
             <w:r>
               <w:t>.</w:t>
             </w:r>
-            <w:bookmarkEnd w:id="1"/>
           </w:p>
         </w:tc>
         <w:tc>
@@ -1438,6 +1508,7 @@
               <w:rPr>
                 <w:rStyle w:val="RTiSWDocLiteralText"/>
               </w:rPr>
+              <w:lastRenderedPageBreak/>
               <w:t>AbsChangePercent</w:t>
             </w:r>
             <w:proofErr w:type="spellEnd"/>
@@ -1707,11 +1778,7 @@
               <w:t>nd</w:t>
             </w:r>
             <w:r>
-              <w:t xml:space="preserve"> </w:t>
-            </w:r>
-            <w:r>
-              <w:lastRenderedPageBreak/>
-              <w:t>and subsequent repeating values will be modified by the action).</w:t>
+              <w:t xml:space="preserve"> and subsequent repeating values will be modified by the action).</w:t>
             </w:r>
           </w:p>
           <w:p>
@@ -1979,7 +2046,7 @@
               <w:rPr>
                 <w:rStyle w:val="RTiSWDocLiteralText"/>
               </w:rPr>
-              <w:t>AnalysisStart</w:t>
+              <w:t>ProblemType</w:t>
             </w:r>
             <w:proofErr w:type="spellEnd"/>
           </w:p>
@@ -1991,19 +2058,7 @@
           </w:tcPr>
           <w:p>
             <w:r>
-              <w:t>The date/time to start analyzing data.</w:t>
-            </w:r>
-            <w:r>
-              <w:t xml:space="preserve">  Can be specified using processor </w:t>
-            </w:r>
-            <w:r>
-              <w:rPr>
-                <w:rStyle w:val="RTiSWDocLiteralText"/>
-              </w:rPr>
-              <w:t>${Property}</w:t>
-            </w:r>
-            <w:r>
-              <w:t>.</w:t>
+              <w:t>The problem type that will be shown in warning messages.</w:t>
             </w:r>
           </w:p>
         </w:tc>
@@ -2013,9 +2068,25 @@
             <w:shd w:val="clear" w:color="auto" w:fill="F2F2F2" w:themeFill="background1" w:themeFillShade="F2"/>
           </w:tcPr>
           <w:p>
-            <w:r>
-              <w:t>Analyze full period.</w:t>
-            </w:r>
+            <w:pPr>
+              <w:rPr>
+                <w:rStyle w:val="RTiSWDocLiteralText"/>
+              </w:rPr>
+            </w:pPr>
+            <w:proofErr w:type="spellStart"/>
+            <w:r>
+              <w:rPr>
+                <w:rStyle w:val="RTiSWDocLiteralText"/>
+              </w:rPr>
+              <w:t>Check</w:t>
+            </w:r>
+            <w:r>
+              <w:rPr>
+                <w:rStyle w:val="RTiSWDocLiteralText"/>
+              </w:rPr>
+              <w:t>Criteria</w:t>
+            </w:r>
+            <w:proofErr w:type="spellEnd"/>
           </w:p>
         </w:tc>
       </w:tr>
@@ -2039,7 +2110,7 @@
               <w:rPr>
                 <w:rStyle w:val="RTiSWDocLiteralText"/>
               </w:rPr>
-              <w:t>AnalysisEnd</w:t>
+              <w:t>MaxWarnings</w:t>
             </w:r>
             <w:proofErr w:type="spellEnd"/>
           </w:p>
@@ -2051,16 +2122,10 @@
           </w:tcPr>
           <w:p>
             <w:r>
-              <w:t>The date/time to end analyzing data.</w:t>
-            </w:r>
-            <w:r>
-              <w:t xml:space="preserve">  Can be specified using processor </w:t>
-            </w:r>
-            <w:r>
-              <w:rPr>
-                <w:rStyle w:val="RTiSWDocLiteralText"/>
-              </w:rPr>
-              <w:t>${Property}</w:t>
+              <w:t xml:space="preserve">The maximum number of warnings to list for each </w:t>
+            </w:r>
+            <w:r>
+              <w:t>time series, useful if analysis results in many warnings</w:t>
             </w:r>
             <w:r>
               <w:t>.</w:t>
@@ -2073,8 +2138,13 @@
             <w:shd w:val="clear" w:color="auto" w:fill="F2F2F2" w:themeFill="background1" w:themeFillShade="F2"/>
           </w:tcPr>
           <w:p>
-            <w:r>
-              <w:t>Analyze full period.</w:t>
+            <w:pPr>
+              <w:rPr>
+                <w:rStyle w:val="RTiSWDocLiteralText"/>
+              </w:rPr>
+            </w:pPr>
+            <w:r>
+              <w:t>List all warnings.</w:t>
             </w:r>
           </w:p>
         </w:tc>
@@ -2094,14 +2164,12 @@
                 <w:rStyle w:val="RTiSWDocLiteralText"/>
               </w:rPr>
             </w:pPr>
-            <w:proofErr w:type="spellStart"/>
-            <w:r>
-              <w:rPr>
-                <w:rStyle w:val="RTiSWDocLiteralText"/>
-              </w:rPr>
-              <w:t>ProblemType</w:t>
-            </w:r>
-            <w:proofErr w:type="spellEnd"/>
+            <w:r>
+              <w:rPr>
+                <w:rStyle w:val="RTiSWDocLiteralText"/>
+              </w:rPr>
+              <w:t>Flag</w:t>
+            </w:r>
           </w:p>
         </w:tc>
         <w:tc>
@@ -2111,7 +2179,7 @@
           </w:tcPr>
           <w:p>
             <w:r>
-              <w:t>The problem type that will be shown in warning messages.</w:t>
+              <w:t>A string to use for a flag on values that are detected during the check, which will be shown in the HTML summary report.</w:t>
             </w:r>
           </w:p>
         </w:tc>
@@ -2121,25 +2189,9 @@
             <w:shd w:val="clear" w:color="auto" w:fill="F2F2F2" w:themeFill="background1" w:themeFillShade="F2"/>
           </w:tcPr>
           <w:p>
-            <w:pPr>
-              <w:rPr>
-                <w:rStyle w:val="RTiSWDocLiteralText"/>
-              </w:rPr>
-            </w:pPr>
-            <w:proofErr w:type="spellStart"/>
-            <w:r>
-              <w:rPr>
-                <w:rStyle w:val="RTiSWDocLiteralText"/>
-              </w:rPr>
-              <w:t>Check</w:t>
-            </w:r>
-            <w:r>
-              <w:rPr>
-                <w:rStyle w:val="RTiSWDocLiteralText"/>
-              </w:rPr>
-              <w:t>Criteria</w:t>
-            </w:r>
-            <w:proofErr w:type="spellEnd"/>
+            <w:r>
+              <w:t>No flag.</w:t>
+            </w:r>
           </w:p>
         </w:tc>
       </w:tr>
@@ -2163,7 +2215,7 @@
               <w:rPr>
                 <w:rStyle w:val="RTiSWDocLiteralText"/>
               </w:rPr>
-              <w:t>MaxWarnings</w:t>
+              <w:t>FlagDesc</w:t>
             </w:r>
             <w:proofErr w:type="spellEnd"/>
           </w:p>
@@ -2175,13 +2227,7 @@
           </w:tcPr>
           <w:p>
             <w:r>
-              <w:t xml:space="preserve">The maximum number of warnings to list for each </w:t>
-            </w:r>
-            <w:r>
-              <w:t>time series, useful if analysis results in many warnings</w:t>
-            </w:r>
-            <w:r>
-              <w:t>.</w:t>
+              <w:t>Description for the flag.</w:t>
             </w:r>
           </w:p>
         </w:tc>
@@ -2191,13 +2237,8 @@
             <w:shd w:val="clear" w:color="auto" w:fill="F2F2F2" w:themeFill="background1" w:themeFillShade="F2"/>
           </w:tcPr>
           <w:p>
-            <w:pPr>
-              <w:rPr>
-                <w:rStyle w:val="RTiSWDocLiteralText"/>
-              </w:rPr>
-            </w:pPr>
-            <w:r>
-              <w:t>List all warnings.</w:t>
+            <w:r>
+              <w:t>No description.</w:t>
             </w:r>
           </w:p>
         </w:tc>
@@ -2221,7 +2262,7 @@
               <w:rPr>
                 <w:rStyle w:val="RTiSWDocLiteralText"/>
               </w:rPr>
-              <w:t>Flag</w:t>
+              <w:t>Action</w:t>
             </w:r>
           </w:p>
         </w:tc>
@@ -2232,7 +2273,43 @@
           </w:tcPr>
           <w:p>
             <w:r>
-              <w:t>A string to use for a flag on values that are detected during the check, which will be shown in the HTML summary report.</w:t>
+              <w:t>Action to take for matched values, in addition to generating warnings:</w:t>
+            </w:r>
+          </w:p>
+          <w:p>
+            <w:pPr>
+              <w:numPr>
+                <w:ilvl w:val="0"/>
+                <w:numId w:val="13"/>
+              </w:numPr>
+            </w:pPr>
+            <w:r>
+              <w:rPr>
+                <w:rStyle w:val="RTiSWDocLiteralText"/>
+              </w:rPr>
+              <w:t>Remove</w:t>
+            </w:r>
+            <w:r>
+              <w:t xml:space="preserve"> – remove the values.  For irregular interval time series the values will be removed.  For regular interval time series the values will be set to missing.</w:t>
+            </w:r>
+          </w:p>
+          <w:p>
+            <w:pPr>
+              <w:numPr>
+                <w:ilvl w:val="0"/>
+                <w:numId w:val="13"/>
+              </w:numPr>
+            </w:pPr>
+            <w:proofErr w:type="spellStart"/>
+            <w:r>
+              <w:rPr>
+                <w:rStyle w:val="RTiSWDocLiteralText"/>
+              </w:rPr>
+              <w:t>SetMissing</w:t>
+            </w:r>
+            <w:proofErr w:type="spellEnd"/>
+            <w:r>
+              <w:t xml:space="preserve"> – set the values to missing.</w:t>
             </w:r>
           </w:p>
         </w:tc>
@@ -2243,7 +2320,7 @@
           </w:tcPr>
           <w:p>
             <w:r>
-              <w:t>No flag.</w:t>
+              <w:t>No action is taken.</w:t>
             </w:r>
           </w:p>
         </w:tc>
@@ -2255,7 +2332,6 @@
         <w:tc>
           <w:tcPr>
             <w:tcW w:w="2197" w:type="dxa"/>
-            <w:shd w:val="clear" w:color="auto" w:fill="F2F2F2" w:themeFill="background1" w:themeFillShade="F2"/>
           </w:tcPr>
           <w:p>
             <w:pPr>
@@ -2268,7 +2344,7 @@
               <w:rPr>
                 <w:rStyle w:val="RTiSWDocLiteralText"/>
               </w:rPr>
-              <w:t>FlagDesc</w:t>
+              <w:t>AnalysisStart</w:t>
             </w:r>
             <w:proofErr w:type="spellEnd"/>
           </w:p>
@@ -2276,22 +2352,29 @@
         <w:tc>
           <w:tcPr>
             <w:tcW w:w="5178" w:type="dxa"/>
-            <w:shd w:val="clear" w:color="auto" w:fill="F2F2F2" w:themeFill="background1" w:themeFillShade="F2"/>
-          </w:tcPr>
-          <w:p>
-            <w:r>
-              <w:t>Description for the flag.</w:t>
+          </w:tcPr>
+          <w:p>
+            <w:r>
+              <w:t xml:space="preserve">The date/time to start analyzing data.  Can be specified using processor </w:t>
+            </w:r>
+            <w:r>
+              <w:rPr>
+                <w:rStyle w:val="RTiSWDocLiteralText"/>
+              </w:rPr>
+              <w:t>${Property}</w:t>
+            </w:r>
+            <w:r>
+              <w:t>.</w:t>
             </w:r>
           </w:p>
         </w:tc>
         <w:tc>
           <w:tcPr>
             <w:tcW w:w="1946" w:type="dxa"/>
-            <w:shd w:val="clear" w:color="auto" w:fill="F2F2F2" w:themeFill="background1" w:themeFillShade="F2"/>
-          </w:tcPr>
-          <w:p>
-            <w:r>
-              <w:t>No description.</w:t>
+          </w:tcPr>
+          <w:p>
+            <w:r>
+              <w:t>Analyze full period.</w:t>
             </w:r>
           </w:p>
         </w:tc>
@@ -2303,77 +2386,49 @@
         <w:tc>
           <w:tcPr>
             <w:tcW w:w="2197" w:type="dxa"/>
-            <w:shd w:val="clear" w:color="auto" w:fill="F2F2F2" w:themeFill="background1" w:themeFillShade="F2"/>
-          </w:tcPr>
-          <w:p>
-            <w:pPr>
-              <w:rPr>
-                <w:rStyle w:val="RTiSWDocLiteralText"/>
-              </w:rPr>
-            </w:pPr>
-            <w:r>
-              <w:rPr>
-                <w:rStyle w:val="RTiSWDocLiteralText"/>
-              </w:rPr>
-              <w:t>Action</w:t>
-            </w:r>
+          </w:tcPr>
+          <w:p>
+            <w:pPr>
+              <w:rPr>
+                <w:rStyle w:val="RTiSWDocLiteralText"/>
+              </w:rPr>
+            </w:pPr>
+            <w:proofErr w:type="spellStart"/>
+            <w:r>
+              <w:rPr>
+                <w:rStyle w:val="RTiSWDocLiteralText"/>
+              </w:rPr>
+              <w:t>AnalysisEnd</w:t>
+            </w:r>
+            <w:proofErr w:type="spellEnd"/>
           </w:p>
         </w:tc>
         <w:tc>
           <w:tcPr>
             <w:tcW w:w="5178" w:type="dxa"/>
-            <w:shd w:val="clear" w:color="auto" w:fill="F2F2F2" w:themeFill="background1" w:themeFillShade="F2"/>
-          </w:tcPr>
-          <w:p>
-            <w:r>
-              <w:t>Action to take for matched values, in addition to generating warnings:</w:t>
-            </w:r>
-          </w:p>
-          <w:p>
-            <w:pPr>
-              <w:numPr>
-                <w:ilvl w:val="0"/>
-                <w:numId w:val="13"/>
-              </w:numPr>
-            </w:pPr>
-            <w:r>
-              <w:rPr>
-                <w:rStyle w:val="RTiSWDocLiteralText"/>
-              </w:rPr>
-              <w:t>Remove</w:t>
-            </w:r>
-            <w:r>
-              <w:t xml:space="preserve"> – remove the values.  For irregular interval time series the values will be removed.  For regular interval time series the values will be set to missing.</w:t>
-            </w:r>
-          </w:p>
-          <w:p>
-            <w:pPr>
-              <w:numPr>
-                <w:ilvl w:val="0"/>
-                <w:numId w:val="13"/>
-              </w:numPr>
-            </w:pPr>
-            <w:proofErr w:type="spellStart"/>
-            <w:r>
-              <w:rPr>
-                <w:rStyle w:val="RTiSWDocLiteralText"/>
-              </w:rPr>
-              <w:t>SetMissing</w:t>
-            </w:r>
-            <w:proofErr w:type="spellEnd"/>
-            <w:r>
-              <w:t xml:space="preserve"> – set the values to missing.</w:t>
+          </w:tcPr>
+          <w:p>
+            <w:r>
+              <w:t xml:space="preserve">The date/time to end analyzing data.  Can be specified using processor </w:t>
+            </w:r>
+            <w:r>
+              <w:rPr>
+                <w:rStyle w:val="RTiSWDocLiteralText"/>
+              </w:rPr>
+              <w:t>${Property}</w:t>
+            </w:r>
+            <w:r>
+              <w:t>.</w:t>
             </w:r>
           </w:p>
         </w:tc>
         <w:tc>
           <w:tcPr>
             <w:tcW w:w="1946" w:type="dxa"/>
-            <w:shd w:val="clear" w:color="auto" w:fill="F2F2F2" w:themeFill="background1" w:themeFillShade="F2"/>
-          </w:tcPr>
-          <w:p>
-            <w:r>
-              <w:t>No action is taken.</w:t>
+          </w:tcPr>
+          <w:p>
+            <w:r>
+              <w:t>Analyze full period.</w:t>
             </w:r>
           </w:p>
         </w:tc>
@@ -2385,19 +2440,37 @@
         <w:tc>
           <w:tcPr>
             <w:tcW w:w="2197" w:type="dxa"/>
-          </w:tcPr>
-          <w:p>
-            <w:pPr>
-              <w:rPr>
-                <w:rStyle w:val="RTiSWDocLiteralText"/>
+            <w:shd w:val="clear" w:color="auto" w:fill="FFFFFF" w:themeFill="background1"/>
+          </w:tcPr>
+          <w:p>
+            <w:pPr>
+              <w:rPr>
+                <w:rStyle w:val="RTiSWDocLiteralText"/>
+                <w:sz w:val="20"/>
+              </w:rPr>
+            </w:pPr>
+            <w:r>
+              <w:rPr>
+                <w:rStyle w:val="RTiSWDocLiteralText"/>
+                <w:sz w:val="20"/>
+              </w:rPr>
+              <w:t>Analysis</w:t>
+            </w:r>
+          </w:p>
+          <w:p>
+            <w:pPr>
+              <w:rPr>
+                <w:rStyle w:val="RTiSWDocLiteralText"/>
+                <w:sz w:val="20"/>
               </w:rPr>
             </w:pPr>
             <w:proofErr w:type="spellStart"/>
             <w:r>
               <w:rPr>
                 <w:rStyle w:val="RTiSWDocLiteralText"/>
-              </w:rPr>
-              <w:t>TableID</w:t>
+                <w:sz w:val="20"/>
+              </w:rPr>
+              <w:t>WindowStart</w:t>
             </w:r>
             <w:proofErr w:type="spellEnd"/>
           </w:p>
@@ -2405,32 +2478,105 @@
         <w:tc>
           <w:tcPr>
             <w:tcW w:w="5178" w:type="dxa"/>
-          </w:tcPr>
-          <w:p>
-            <w:r>
-              <w:t xml:space="preserve">Identifier for output table to contain check results.  Specify an existing table or new table to create.  </w:t>
-            </w:r>
-            <w:r>
-              <w:t xml:space="preserve">Can be specified using processor </w:t>
-            </w:r>
-            <w:r>
-              <w:rPr>
-                <w:rStyle w:val="RTiSWDocLiteralText"/>
-              </w:rPr>
-              <w:t>${Property}</w:t>
-            </w:r>
-            <w:r>
-              <w:t>.</w:t>
-            </w:r>
+            <w:shd w:val="clear" w:color="auto" w:fill="FFFFFF" w:themeFill="background1"/>
+          </w:tcPr>
+          <w:p>
+            <w:r>
+              <w:t xml:space="preserve">The calendar date/time for the analysis start within each year.  Specify using the format </w:t>
+            </w:r>
+            <w:r>
+              <w:rPr>
+                <w:rStyle w:val="RTiSWDocLiteralText"/>
+              </w:rPr>
+              <w:t>MM</w:t>
+            </w:r>
+            <w:r>
+              <w:t xml:space="preserve">, </w:t>
+            </w:r>
+            <w:r>
+              <w:rPr>
+                <w:rStyle w:val="RTiSWDocLiteralText"/>
+              </w:rPr>
+              <w:t>MM-DD</w:t>
+            </w:r>
+            <w:r>
+              <w:t xml:space="preserve">, </w:t>
+            </w:r>
+            <w:r>
+              <w:rPr>
+                <w:rStyle w:val="RTiSWDocLiteralText"/>
+              </w:rPr>
+              <w:t xml:space="preserve">MM-DD </w:t>
+            </w:r>
+            <w:proofErr w:type="spellStart"/>
+            <w:r>
+              <w:rPr>
+                <w:rStyle w:val="RTiSWDocLiteralText"/>
+              </w:rPr>
+              <w:lastRenderedPageBreak/>
+              <w:t>hh</w:t>
+            </w:r>
+            <w:proofErr w:type="spellEnd"/>
+            <w:r>
+              <w:t xml:space="preserve">, or </w:t>
+            </w:r>
+            <w:r>
+              <w:rPr>
+                <w:rStyle w:val="RTiSWDocLiteralText"/>
+              </w:rPr>
+              <w:t xml:space="preserve">MM-DD </w:t>
+            </w:r>
+            <w:proofErr w:type="spellStart"/>
+            <w:r>
+              <w:rPr>
+                <w:rStyle w:val="RTiSWDocLiteralText"/>
+              </w:rPr>
+              <w:t>hh</w:t>
+            </w:r>
+            <w:r>
+              <w:rPr>
+                <w:rStyle w:val="RTiSWDocLiteralText"/>
+              </w:rPr>
+              <w:t>:</w:t>
+            </w:r>
+            <w:r>
+              <w:rPr>
+                <w:rStyle w:val="RTiSWDocLiteralText"/>
+              </w:rPr>
+              <w:t>mm</w:t>
+            </w:r>
+            <w:proofErr w:type="spellEnd"/>
+            <w:r>
+              <w:t xml:space="preserve">, consistent with the time series interval precision.  A year of </w:t>
+            </w:r>
+            <w:r>
+              <w:rPr>
+                <w:rStyle w:val="RTiSWDocLiteralText"/>
+              </w:rPr>
+              <w:t>2</w:t>
+            </w:r>
+            <w:r>
+              <w:rPr>
+                <w:rStyle w:val="RTiSWDocLiteralText"/>
+              </w:rPr>
+              <w:t>000</w:t>
+            </w:r>
+            <w:r>
+              <w:t xml:space="preserve"> will be used internally to parse the date/time.  Use this parameter to limit data processing within the year, for example to analyze only a season.</w:t>
+            </w:r>
+            <w:bookmarkStart w:id="1" w:name="_GoBack"/>
+            <w:bookmarkEnd w:id="1"/>
           </w:p>
         </w:tc>
         <w:tc>
           <w:tcPr>
             <w:tcW w:w="1946" w:type="dxa"/>
-          </w:tcPr>
-          <w:p>
-            <w:r>
-              <w:t>No table output.</w:t>
+            <w:shd w:val="clear" w:color="auto" w:fill="FFFFFF" w:themeFill="background1"/>
+          </w:tcPr>
+          <w:p>
+            <w:r>
+              <w:lastRenderedPageBreak/>
+              <w:t xml:space="preserve">Analyze the full year. </w:t>
             </w:r>
           </w:p>
         </w:tc>
@@ -2442,7 +2588,22 @@
         <w:tc>
           <w:tcPr>
             <w:tcW w:w="2197" w:type="dxa"/>
-          </w:tcPr>
+            <w:shd w:val="clear" w:color="auto" w:fill="FFFFFF" w:themeFill="background1"/>
+          </w:tcPr>
+          <w:p>
+            <w:pPr>
+              <w:rPr>
+                <w:rStyle w:val="RTiSWDocLiteralText"/>
+              </w:rPr>
+            </w:pPr>
+            <w:r>
+              <w:rPr>
+                <w:rStyle w:val="RTiSWDocLiteralText"/>
+              </w:rPr>
+              <w:lastRenderedPageBreak/>
+              <w:t>Analysis</w:t>
+            </w:r>
+          </w:p>
           <w:p>
             <w:pPr>
               <w:rPr>
@@ -2454,7 +2615,7 @@
               <w:rPr>
                 <w:rStyle w:val="RTiSWDocLiteralText"/>
               </w:rPr>
-              <w:t>TableTSIDColumn</w:t>
+              <w:t>WindowEnd</w:t>
             </w:r>
             <w:proofErr w:type="spellEnd"/>
           </w:p>
@@ -2462,25 +2623,33 @@
         <w:tc>
           <w:tcPr>
             <w:tcW w:w="5178" w:type="dxa"/>
-          </w:tcPr>
-          <w:p>
-            <w:r>
-              <w:t>Table column name for time series TSID.</w:t>
+            <w:shd w:val="clear" w:color="auto" w:fill="FFFFFF" w:themeFill="background1"/>
+          </w:tcPr>
+          <w:p>
+            <w:r>
+              <w:t xml:space="preserve">Specify date/time for the analysis end within each year.  See </w:t>
+            </w:r>
+            <w:proofErr w:type="spellStart"/>
+            <w:r>
+              <w:rPr>
+                <w:rStyle w:val="RTiSWDocLiteralText"/>
+              </w:rPr>
+              <w:t>AnalysisWindowStart</w:t>
+            </w:r>
+            <w:proofErr w:type="spellEnd"/>
+            <w:r>
+              <w:t xml:space="preserve"> for details.</w:t>
             </w:r>
           </w:p>
         </w:tc>
         <w:tc>
           <w:tcPr>
             <w:tcW w:w="1946" w:type="dxa"/>
-          </w:tcPr>
-          <w:p>
-            <w:pPr>
-              <w:rPr>
-                <w:rStyle w:val="RTiSWDocLiteralText"/>
-              </w:rPr>
-            </w:pPr>
-            <w:r>
-              <w:t>Required for table.</w:t>
+            <w:shd w:val="clear" w:color="auto" w:fill="FFFFFF" w:themeFill="background1"/>
+          </w:tcPr>
+          <w:p>
+            <w:r>
+              <w:t>Analyze the full year.</w:t>
             </w:r>
           </w:p>
         </w:tc>
@@ -2492,6 +2661,7 @@
         <w:tc>
           <w:tcPr>
             <w:tcW w:w="2197" w:type="dxa"/>
+            <w:shd w:val="clear" w:color="auto" w:fill="F2F2F2" w:themeFill="background1" w:themeFillShade="F2"/>
           </w:tcPr>
           <w:p>
             <w:pPr>
@@ -2504,7 +2674,7 @@
               <w:rPr>
                 <w:rStyle w:val="RTiSWDocLiteralText"/>
               </w:rPr>
-              <w:t>TableTSIDFormat</w:t>
+              <w:t>TableID</w:t>
             </w:r>
             <w:proofErr w:type="spellEnd"/>
           </w:p>
@@ -2512,20 +2682,31 @@
         <w:tc>
           <w:tcPr>
             <w:tcW w:w="5178" w:type="dxa"/>
-          </w:tcPr>
-          <w:p>
-            <w:r>
-              <w:t>The specification to format the time series identifier to insert into the TSID column.  Use the format choices and other characters to define a unique identifier.</w:t>
+            <w:shd w:val="clear" w:color="auto" w:fill="F2F2F2" w:themeFill="background1" w:themeFillShade="F2"/>
+          </w:tcPr>
+          <w:p>
+            <w:r>
+              <w:t xml:space="preserve">Identifier for output table to contain check results.  Specify an existing table or new table to create.  Can be specified using processor </w:t>
+            </w:r>
+            <w:r>
+              <w:rPr>
+                <w:rStyle w:val="RTiSWDocLiteralText"/>
+              </w:rPr>
+              <w:t>${Property}</w:t>
+            </w:r>
+            <w:r>
+              <w:t>.</w:t>
             </w:r>
           </w:p>
         </w:tc>
         <w:tc>
           <w:tcPr>
             <w:tcW w:w="1946" w:type="dxa"/>
-          </w:tcPr>
-          <w:p>
-            <w:r>
-              <w:t>Required for table.</w:t>
+            <w:shd w:val="clear" w:color="auto" w:fill="F2F2F2" w:themeFill="background1" w:themeFillShade="F2"/>
+          </w:tcPr>
+          <w:p>
+            <w:r>
+              <w:t>No table output.</w:t>
             </w:r>
           </w:p>
         </w:tc>
@@ -2537,6 +2718,7 @@
         <w:tc>
           <w:tcPr>
             <w:tcW w:w="2197" w:type="dxa"/>
+            <w:shd w:val="clear" w:color="auto" w:fill="F2F2F2" w:themeFill="background1" w:themeFillShade="F2"/>
           </w:tcPr>
           <w:p>
             <w:pPr>
@@ -2549,39 +2731,35 @@
               <w:rPr>
                 <w:rStyle w:val="RTiSWDocLiteralText"/>
               </w:rPr>
-              <w:t>TableDateTime</w:t>
+              <w:t>TableTSIDColumn</w:t>
             </w:r>
             <w:proofErr w:type="spellEnd"/>
-            <w:r>
-              <w:rPr>
-                <w:rStyle w:val="RTiSWDocLiteralText"/>
-              </w:rPr>
-              <w:t xml:space="preserve"> Column</w:t>
-            </w:r>
           </w:p>
         </w:tc>
         <w:tc>
           <w:tcPr>
             <w:tcW w:w="5178" w:type="dxa"/>
-          </w:tcPr>
-          <w:p>
-            <w:r>
-              <w:t>Table column name for date/time.</w:t>
+            <w:shd w:val="clear" w:color="auto" w:fill="F2F2F2" w:themeFill="background1" w:themeFillShade="F2"/>
+          </w:tcPr>
+          <w:p>
+            <w:r>
+              <w:t>Table column name for time series TSID.</w:t>
             </w:r>
           </w:p>
         </w:tc>
         <w:tc>
           <w:tcPr>
             <w:tcW w:w="1946" w:type="dxa"/>
-          </w:tcPr>
-          <w:p>
-            <w:pPr>
-              <w:rPr>
-                <w:rStyle w:val="RTiSWDocLiteralText"/>
-              </w:rPr>
-            </w:pPr>
-            <w:r>
-              <w:t>Column is not output.</w:t>
+            <w:shd w:val="clear" w:color="auto" w:fill="F2F2F2" w:themeFill="background1" w:themeFillShade="F2"/>
+          </w:tcPr>
+          <w:p>
+            <w:pPr>
+              <w:rPr>
+                <w:rStyle w:val="RTiSWDocLiteralText"/>
+              </w:rPr>
+            </w:pPr>
+            <w:r>
+              <w:t>Required for table.</w:t>
             </w:r>
           </w:p>
         </w:tc>
@@ -2593,6 +2771,7 @@
         <w:tc>
           <w:tcPr>
             <w:tcW w:w="2197" w:type="dxa"/>
+            <w:shd w:val="clear" w:color="auto" w:fill="F2F2F2" w:themeFill="background1" w:themeFillShade="F2"/>
           </w:tcPr>
           <w:p>
             <w:pPr>
@@ -2605,39 +2784,30 @@
               <w:rPr>
                 <w:rStyle w:val="RTiSWDocLiteralText"/>
               </w:rPr>
-              <w:t>TableValue</w:t>
+              <w:t>TableTSIDFormat</w:t>
             </w:r>
             <w:proofErr w:type="spellEnd"/>
-            <w:r>
-              <w:rPr>
-                <w:rStyle w:val="RTiSWDocLiteralText"/>
-              </w:rPr>
-              <w:t xml:space="preserve"> Column</w:t>
-            </w:r>
           </w:p>
         </w:tc>
         <w:tc>
           <w:tcPr>
             <w:tcW w:w="5178" w:type="dxa"/>
-          </w:tcPr>
-          <w:p>
-            <w:r>
-              <w:t>Table column name for time series data values.</w:t>
+            <w:shd w:val="clear" w:color="auto" w:fill="F2F2F2" w:themeFill="background1" w:themeFillShade="F2"/>
+          </w:tcPr>
+          <w:p>
+            <w:r>
+              <w:t>The specification to format the time series identifier to insert into the TSID column.  Use the format choices and other characters to define a unique identifier.</w:t>
             </w:r>
           </w:p>
         </w:tc>
         <w:tc>
           <w:tcPr>
             <w:tcW w:w="1946" w:type="dxa"/>
-          </w:tcPr>
-          <w:p>
-            <w:pPr>
-              <w:rPr>
-                <w:rStyle w:val="RTiSWDocLiteralText"/>
-              </w:rPr>
-            </w:pPr>
-            <w:r>
-              <w:t>Column is not output.</w:t>
+            <w:shd w:val="clear" w:color="auto" w:fill="F2F2F2" w:themeFill="background1" w:themeFillShade="F2"/>
+          </w:tcPr>
+          <w:p>
+            <w:r>
+              <w:t>Required for table.</w:t>
             </w:r>
           </w:p>
         </w:tc>
@@ -2649,6 +2819,7 @@
         <w:tc>
           <w:tcPr>
             <w:tcW w:w="2197" w:type="dxa"/>
+            <w:shd w:val="clear" w:color="auto" w:fill="F2F2F2" w:themeFill="background1" w:themeFillShade="F2"/>
           </w:tcPr>
           <w:p>
             <w:pPr>
@@ -2661,7 +2832,7 @@
               <w:rPr>
                 <w:rStyle w:val="RTiSWDocLiteralText"/>
               </w:rPr>
-              <w:t>TableFlag</w:t>
+              <w:t>TableDateTime</w:t>
             </w:r>
             <w:proofErr w:type="spellEnd"/>
             <w:r>
@@ -2675,16 +2846,18 @@
         <w:tc>
           <w:tcPr>
             <w:tcW w:w="5178" w:type="dxa"/>
-          </w:tcPr>
-          <w:p>
-            <w:r>
-              <w:t>Table column name for time series data flag values.</w:t>
+            <w:shd w:val="clear" w:color="auto" w:fill="F2F2F2" w:themeFill="background1" w:themeFillShade="F2"/>
+          </w:tcPr>
+          <w:p>
+            <w:r>
+              <w:t>Table column name for date/time.</w:t>
             </w:r>
           </w:p>
         </w:tc>
         <w:tc>
           <w:tcPr>
             <w:tcW w:w="1946" w:type="dxa"/>
+            <w:shd w:val="clear" w:color="auto" w:fill="F2F2F2" w:themeFill="background1" w:themeFillShade="F2"/>
           </w:tcPr>
           <w:p>
             <w:pPr>
@@ -2705,6 +2878,7 @@
         <w:tc>
           <w:tcPr>
             <w:tcW w:w="2197" w:type="dxa"/>
+            <w:shd w:val="clear" w:color="auto" w:fill="F2F2F2" w:themeFill="background1" w:themeFillShade="F2"/>
           </w:tcPr>
           <w:p>
             <w:pPr>
@@ -2717,7 +2891,7 @@
               <w:rPr>
                 <w:rStyle w:val="RTiSWDocLiteralText"/>
               </w:rPr>
-              <w:t>TableCheckType</w:t>
+              <w:t>TableValue</w:t>
             </w:r>
             <w:proofErr w:type="spellEnd"/>
             <w:r>
@@ -2731,16 +2905,18 @@
         <w:tc>
           <w:tcPr>
             <w:tcW w:w="5178" w:type="dxa"/>
-          </w:tcPr>
-          <w:p>
-            <w:r>
-              <w:t>Table column name for data check type.</w:t>
+            <w:shd w:val="clear" w:color="auto" w:fill="F2F2F2" w:themeFill="background1" w:themeFillShade="F2"/>
+          </w:tcPr>
+          <w:p>
+            <w:r>
+              <w:t>Table column name for time series data values.</w:t>
             </w:r>
           </w:p>
         </w:tc>
         <w:tc>
           <w:tcPr>
             <w:tcW w:w="1946" w:type="dxa"/>
+            <w:shd w:val="clear" w:color="auto" w:fill="F2F2F2" w:themeFill="background1" w:themeFillShade="F2"/>
           </w:tcPr>
           <w:p>
             <w:pPr>
@@ -2761,6 +2937,7 @@
         <w:tc>
           <w:tcPr>
             <w:tcW w:w="2197" w:type="dxa"/>
+            <w:shd w:val="clear" w:color="auto" w:fill="F2F2F2" w:themeFill="background1" w:themeFillShade="F2"/>
           </w:tcPr>
           <w:p>
             <w:pPr>
@@ -2773,38 +2950,32 @@
               <w:rPr>
                 <w:rStyle w:val="RTiSWDocLiteralText"/>
               </w:rPr>
-              <w:t>TableCheck</w:t>
+              <w:t>TableFlag</w:t>
             </w:r>
             <w:proofErr w:type="spellEnd"/>
             <w:r>
               <w:rPr>
                 <w:rStyle w:val="RTiSWDocLiteralText"/>
               </w:rPr>
-              <w:t xml:space="preserve"> </w:t>
-            </w:r>
-            <w:proofErr w:type="spellStart"/>
-            <w:r>
-              <w:rPr>
-                <w:rStyle w:val="RTiSWDocLiteralText"/>
-              </w:rPr>
-              <w:t>MessageColumn</w:t>
-            </w:r>
-            <w:proofErr w:type="spellEnd"/>
+              <w:t xml:space="preserve"> Column</w:t>
+            </w:r>
           </w:p>
         </w:tc>
         <w:tc>
           <w:tcPr>
             <w:tcW w:w="5178" w:type="dxa"/>
-          </w:tcPr>
-          <w:p>
-            <w:r>
-              <w:t>Table column name for data check message.</w:t>
+            <w:shd w:val="clear" w:color="auto" w:fill="F2F2F2" w:themeFill="background1" w:themeFillShade="F2"/>
+          </w:tcPr>
+          <w:p>
+            <w:r>
+              <w:t>Table column name for time series data flag values.</w:t>
             </w:r>
           </w:p>
         </w:tc>
         <w:tc>
           <w:tcPr>
             <w:tcW w:w="1946" w:type="dxa"/>
+            <w:shd w:val="clear" w:color="auto" w:fill="F2F2F2" w:themeFill="background1" w:themeFillShade="F2"/>
           </w:tcPr>
           <w:p>
             <w:pPr>
@@ -2838,22 +3009,14 @@
               <w:rPr>
                 <w:rStyle w:val="RTiSWDocLiteralText"/>
               </w:rPr>
-              <w:lastRenderedPageBreak/>
-              <w:t>CheckCount</w:t>
+              <w:t>TableCheckType</w:t>
             </w:r>
             <w:proofErr w:type="spellEnd"/>
-          </w:p>
-          <w:p>
-            <w:pPr>
-              <w:rPr>
-                <w:rStyle w:val="RTiSWDocLiteralText"/>
-              </w:rPr>
-            </w:pPr>
-            <w:r>
-              <w:rPr>
-                <w:rStyle w:val="RTiSWDocLiteralText"/>
-              </w:rPr>
-              <w:t>Property</w:t>
+            <w:r>
+              <w:rPr>
+                <w:rStyle w:val="RTiSWDocLiteralText"/>
+              </w:rPr>
+              <w:t xml:space="preserve"> Column</w:t>
             </w:r>
           </w:p>
         </w:tc>
@@ -2864,56 +3027,7 @@
           </w:tcPr>
           <w:p>
             <w:r>
-              <w:t xml:space="preserve">Name of processor property to set with count of values that meet the criteria.  Can use processor </w:t>
-            </w:r>
-            <w:r>
-              <w:rPr>
-                <w:rStyle w:val="RTiSWDocLiteralText"/>
-              </w:rPr>
-              <w:t>${Property}</w:t>
-            </w:r>
-            <w:r>
-              <w:t xml:space="preserve"> and time series </w:t>
-            </w:r>
-            <w:r>
-              <w:rPr>
-                <w:rStyle w:val="RTiSWDocLiteralText"/>
-              </w:rPr>
-              <w:t>%</w:t>
-            </w:r>
-            <w:r>
-              <w:t xml:space="preserve"> or </w:t>
-            </w:r>
-            <w:r>
-              <w:rPr>
-                <w:rStyle w:val="RTiSWDocLiteralText"/>
-              </w:rPr>
-              <w:t>${</w:t>
-            </w:r>
-            <w:proofErr w:type="spellStart"/>
-            <w:r>
-              <w:rPr>
-                <w:rStyle w:val="RTiSWDocLiteralText"/>
-              </w:rPr>
-              <w:t>ts</w:t>
-            </w:r>
-            <w:proofErr w:type="gramStart"/>
-            <w:r>
-              <w:rPr>
-                <w:rStyle w:val="RTiSWDocLiteralText"/>
-              </w:rPr>
-              <w:t>:Property</w:t>
-            </w:r>
-            <w:proofErr w:type="spellEnd"/>
-            <w:proofErr w:type="gramEnd"/>
-            <w:r>
-              <w:rPr>
-                <w:rStyle w:val="RTiSWDocLiteralText"/>
-              </w:rPr>
-              <w:t>}</w:t>
-            </w:r>
-            <w:r>
-              <w:t>.</w:t>
+              <w:t>Table column name for data check type.</w:t>
             </w:r>
           </w:p>
         </w:tc>
@@ -2923,8 +3037,13 @@
             <w:shd w:val="clear" w:color="auto" w:fill="F2F2F2" w:themeFill="background1" w:themeFillShade="F2"/>
           </w:tcPr>
           <w:p>
-            <w:r>
-              <w:t>No property is set.</w:t>
+            <w:pPr>
+              <w:rPr>
+                <w:rStyle w:val="RTiSWDocLiteralText"/>
+              </w:rPr>
+            </w:pPr>
+            <w:r>
+              <w:t>Column is not output.</w:t>
             </w:r>
           </w:p>
         </w:tc>
@@ -2949,37 +3068,23 @@
               <w:rPr>
                 <w:rStyle w:val="RTiSWDocLiteralText"/>
               </w:rPr>
-              <w:t>CheckCount</w:t>
+              <w:t>TableCheck</w:t>
             </w:r>
             <w:proofErr w:type="spellEnd"/>
-          </w:p>
-          <w:p>
-            <w:pPr>
-              <w:rPr>
-                <w:rStyle w:val="RTiSWDocLiteralText"/>
-              </w:rPr>
-            </w:pPr>
+            <w:r>
+              <w:rPr>
+                <w:rStyle w:val="RTiSWDocLiteralText"/>
+              </w:rPr>
+              <w:t xml:space="preserve"> </w:t>
+            </w:r>
             <w:proofErr w:type="spellStart"/>
             <w:r>
               <w:rPr>
                 <w:rStyle w:val="RTiSWDocLiteralText"/>
               </w:rPr>
-              <w:t>TimeSeries</w:t>
+              <w:t>MessageColumn</w:t>
             </w:r>
             <w:proofErr w:type="spellEnd"/>
-          </w:p>
-          <w:p>
-            <w:pPr>
-              <w:rPr>
-                <w:rStyle w:val="RTiSWDocLiteralText"/>
-              </w:rPr>
-            </w:pPr>
-            <w:r>
-              <w:rPr>
-                <w:rStyle w:val="RTiSWDocLiteralText"/>
-              </w:rPr>
-              <w:t>Property</w:t>
-            </w:r>
           </w:p>
         </w:tc>
         <w:tc>
@@ -2989,7 +3094,73 @@
           </w:tcPr>
           <w:p>
             <w:r>
-              <w:t xml:space="preserve">Name of time series property to set with count of values that meet the criteria.  Can use processor </w:t>
+              <w:t>Table column name for data check message.</w:t>
+            </w:r>
+          </w:p>
+        </w:tc>
+        <w:tc>
+          <w:tcPr>
+            <w:tcW w:w="1946" w:type="dxa"/>
+            <w:shd w:val="clear" w:color="auto" w:fill="F2F2F2" w:themeFill="background1" w:themeFillShade="F2"/>
+          </w:tcPr>
+          <w:p>
+            <w:pPr>
+              <w:rPr>
+                <w:rStyle w:val="RTiSWDocLiteralText"/>
+              </w:rPr>
+            </w:pPr>
+            <w:r>
+              <w:t>Column is not output.</w:t>
+            </w:r>
+          </w:p>
+        </w:tc>
+      </w:tr>
+      <w:tr>
+        <w:trPr>
+          <w:jc w:val="center"/>
+        </w:trPr>
+        <w:tc>
+          <w:tcPr>
+            <w:tcW w:w="2197" w:type="dxa"/>
+            <w:shd w:val="clear" w:color="auto" w:fill="FFFFFF" w:themeFill="background1"/>
+          </w:tcPr>
+          <w:p>
+            <w:pPr>
+              <w:rPr>
+                <w:rStyle w:val="RTiSWDocLiteralText"/>
+              </w:rPr>
+            </w:pPr>
+            <w:proofErr w:type="spellStart"/>
+            <w:r>
+              <w:rPr>
+                <w:rStyle w:val="RTiSWDocLiteralText"/>
+              </w:rPr>
+              <w:t>CheckCount</w:t>
+            </w:r>
+            <w:proofErr w:type="spellEnd"/>
+          </w:p>
+          <w:p>
+            <w:pPr>
+              <w:rPr>
+                <w:rStyle w:val="RTiSWDocLiteralText"/>
+              </w:rPr>
+            </w:pPr>
+            <w:r>
+              <w:rPr>
+                <w:rStyle w:val="RTiSWDocLiteralText"/>
+              </w:rPr>
+              <w:t>Property</w:t>
+            </w:r>
+          </w:p>
+        </w:tc>
+        <w:tc>
+          <w:tcPr>
+            <w:tcW w:w="5178" w:type="dxa"/>
+            <w:shd w:val="clear" w:color="auto" w:fill="FFFFFF" w:themeFill="background1"/>
+          </w:tcPr>
+          <w:p>
+            <w:r>
+              <w:t xml:space="preserve">Name of processor property to set with count of values that meet the criteria.  Can use processor </w:t>
             </w:r>
             <w:r>
               <w:rPr>
@@ -3045,7 +3216,132 @@
         <w:tc>
           <w:tcPr>
             <w:tcW w:w="1946" w:type="dxa"/>
-            <w:shd w:val="clear" w:color="auto" w:fill="F2F2F2" w:themeFill="background1" w:themeFillShade="F2"/>
+            <w:shd w:val="clear" w:color="auto" w:fill="FFFFFF" w:themeFill="background1"/>
+          </w:tcPr>
+          <w:p>
+            <w:r>
+              <w:t>No property is set.</w:t>
+            </w:r>
+          </w:p>
+        </w:tc>
+      </w:tr>
+      <w:tr>
+        <w:trPr>
+          <w:jc w:val="center"/>
+        </w:trPr>
+        <w:tc>
+          <w:tcPr>
+            <w:tcW w:w="2197" w:type="dxa"/>
+            <w:shd w:val="clear" w:color="auto" w:fill="FFFFFF" w:themeFill="background1"/>
+          </w:tcPr>
+          <w:p>
+            <w:pPr>
+              <w:rPr>
+                <w:rStyle w:val="RTiSWDocLiteralText"/>
+              </w:rPr>
+            </w:pPr>
+            <w:proofErr w:type="spellStart"/>
+            <w:r>
+              <w:rPr>
+                <w:rStyle w:val="RTiSWDocLiteralText"/>
+              </w:rPr>
+              <w:t>CheckCount</w:t>
+            </w:r>
+            <w:proofErr w:type="spellEnd"/>
+          </w:p>
+          <w:p>
+            <w:pPr>
+              <w:rPr>
+                <w:rStyle w:val="RTiSWDocLiteralText"/>
+              </w:rPr>
+            </w:pPr>
+            <w:proofErr w:type="spellStart"/>
+            <w:r>
+              <w:rPr>
+                <w:rStyle w:val="RTiSWDocLiteralText"/>
+              </w:rPr>
+              <w:t>TimeSeries</w:t>
+            </w:r>
+            <w:proofErr w:type="spellEnd"/>
+          </w:p>
+          <w:p>
+            <w:pPr>
+              <w:rPr>
+                <w:rStyle w:val="RTiSWDocLiteralText"/>
+              </w:rPr>
+            </w:pPr>
+            <w:r>
+              <w:rPr>
+                <w:rStyle w:val="RTiSWDocLiteralText"/>
+              </w:rPr>
+              <w:t>Property</w:t>
+            </w:r>
+          </w:p>
+        </w:tc>
+        <w:tc>
+          <w:tcPr>
+            <w:tcW w:w="5178" w:type="dxa"/>
+            <w:shd w:val="clear" w:color="auto" w:fill="FFFFFF" w:themeFill="background1"/>
+          </w:tcPr>
+          <w:p>
+            <w:r>
+              <w:t xml:space="preserve">Name of time series property to set with count of values that meet the criteria.  Can use processor </w:t>
+            </w:r>
+            <w:r>
+              <w:rPr>
+                <w:rStyle w:val="RTiSWDocLiteralText"/>
+              </w:rPr>
+              <w:t>${Property}</w:t>
+            </w:r>
+            <w:r>
+              <w:t xml:space="preserve"> and time series </w:t>
+            </w:r>
+            <w:r>
+              <w:rPr>
+                <w:rStyle w:val="RTiSWDocLiteralText"/>
+              </w:rPr>
+              <w:t>%</w:t>
+            </w:r>
+            <w:r>
+              <w:t xml:space="preserve"> or </w:t>
+            </w:r>
+            <w:r>
+              <w:rPr>
+                <w:rStyle w:val="RTiSWDocLiteralText"/>
+              </w:rPr>
+              <w:t>${</w:t>
+            </w:r>
+            <w:proofErr w:type="spellStart"/>
+            <w:r>
+              <w:rPr>
+                <w:rStyle w:val="RTiSWDocLiteralText"/>
+              </w:rPr>
+              <w:t>ts</w:t>
+            </w:r>
+            <w:proofErr w:type="gramStart"/>
+            <w:r>
+              <w:rPr>
+                <w:rStyle w:val="RTiSWDocLiteralText"/>
+              </w:rPr>
+              <w:t>:Property</w:t>
+            </w:r>
+            <w:proofErr w:type="spellEnd"/>
+            <w:proofErr w:type="gramEnd"/>
+            <w:r>
+              <w:rPr>
+                <w:rStyle w:val="RTiSWDocLiteralText"/>
+              </w:rPr>
+              <w:t>}</w:t>
+            </w:r>
+            <w:r>
+              <w:t>.</w:t>
+            </w:r>
+          </w:p>
+        </w:tc>
+        <w:tc>
+          <w:tcPr>
+            <w:tcW w:w="1946" w:type="dxa"/>
+            <w:shd w:val="clear" w:color="auto" w:fill="FFFFFF" w:themeFill="background1"/>
           </w:tcPr>
           <w:p>
             <w:r>
@@ -3140,12 +3436,12 @@
       </w:pPr>
     </w:p>
     <w:sectPr>
-      <w:headerReference w:type="even" r:id="rId11"/>
-      <w:headerReference w:type="default" r:id="rId12"/>
-      <w:footerReference w:type="even" r:id="rId13"/>
-      <w:footerReference w:type="default" r:id="rId14"/>
-      <w:headerReference w:type="first" r:id="rId15"/>
-      <w:footerReference w:type="first" r:id="rId16"/>
+      <w:headerReference w:type="even" r:id="rId12"/>
+      <w:headerReference w:type="default" r:id="rId13"/>
+      <w:footerReference w:type="even" r:id="rId14"/>
+      <w:footerReference w:type="default" r:id="rId15"/>
+      <w:headerReference w:type="first" r:id="rId16"/>
+      <w:footerReference w:type="first" r:id="rId17"/>
       <w:type w:val="continuous"/>
       <w:pgSz w:w="12240" w:h="15840" w:code="1"/>
       <w:pgMar w:top="1440" w:right="1440" w:bottom="1440" w:left="1440" w:header="720" w:footer="720" w:gutter="0"/>
@@ -3206,7 +3502,7 @@
       <w:rPr>
         <w:noProof/>
       </w:rPr>
-      <w:t>4</w:t>
+      <w:t>2</w:t>
     </w:r>
     <w:r>
       <w:fldChar w:fldCharType="end"/>
@@ -3256,7 +3552,7 @@
       <w:rPr>
         <w:noProof/>
       </w:rPr>
-      <w:t>5</w:t>
+      <w:t>3</w:t>
     </w:r>
     <w:r>
       <w:fldChar w:fldCharType="end"/>

</xml_diff>

<commit_message>
Update documentation for recent changes, in particular ReclamationPisces support.
</commit_message>
<xml_diff>
--- a/doc/UserManual/Word/60_Command_CheckTimeSeries.docx
+++ b/doc/UserManual/Word/60_Command_CheckTimeSeries.docx
@@ -61,34 +61,37 @@
         <w:t>0</w:t>
       </w:r>
       <w:r>
-        <w:t>3</w:t>
+        <w:t>7</w:t>
       </w:r>
       <w:r>
         <w:t>.0</w:t>
       </w:r>
       <w:r>
+        <w:t>0</w:t>
+      </w:r>
+      <w:r>
+        <w:t>, 20</w:t>
+      </w:r>
+      <w:r>
+        <w:t>1</w:t>
+      </w:r>
+      <w:r>
+        <w:t>5</w:t>
+      </w:r>
+      <w:r>
+        <w:t>-</w:t>
+      </w:r>
+      <w:r>
+        <w:t>0</w:t>
+      </w:r>
+      <w:r>
         <w:t>8</w:t>
       </w:r>
       <w:r>
-        <w:t>, 20</w:t>
-      </w:r>
-      <w:r>
-        <w:t>1</w:t>
-      </w:r>
-      <w:r>
-        <w:t>5</w:t>
-      </w:r>
-      <w:r>
         <w:t>-</w:t>
       </w:r>
       <w:r>
-        <w:t>06</w:t>
-      </w:r>
-      <w:r>
-        <w:t>-</w:t>
-      </w:r>
-      <w:r>
-        <w:t>24</w:t>
+        <w:t>13</w:t>
       </w:r>
     </w:p>
     <w:p>
@@ -595,10 +598,7 @@
       </w:pPr>
       <w:proofErr w:type="spellStart"/>
       <w:r>
-        <w:t>CheckTimeSeries_</w:t>
-      </w:r>
-      <w:r>
-        <w:t>Time</w:t>
+        <w:t>CheckTimeSeries_Time</w:t>
       </w:r>
       <w:proofErr w:type="spellEnd"/>
     </w:p>
@@ -617,13 +617,7 @@
       </w:r>
       <w:proofErr w:type="gramEnd"/>
       <w:r>
-        <w:t xml:space="preserve">) Command Editor for </w:t>
-      </w:r>
-      <w:r>
-        <w:t>Analysis Period and Window</w:t>
-      </w:r>
-      <w:r>
-        <w:t xml:space="preserve"> Parameters</w:t>
+        <w:t>) Command Editor for Analysis Period and Window Parameters</w:t>
       </w:r>
     </w:p>
     <w:p/>
@@ -635,15 +629,16 @@
         </w:numPr>
         <w:jc w:val="center"/>
       </w:pPr>
+      <w:bookmarkStart w:id="1" w:name="_GoBack"/>
       <w:r>
         <w:rPr>
           <w:noProof/>
         </w:rPr>
         <w:drawing>
-          <wp:inline distT="0" distB="0" distL="0" distR="0" wp14:anchorId="573D5376" wp14:editId="66B7B566">
-            <wp:extent cx="5943600" cy="1976755"/>
-            <wp:effectExtent l="0" t="0" r="0" b="4445"/>
-            <wp:docPr id="11" name="Picture 11"/>
+          <wp:inline distT="0" distB="0" distL="0" distR="0">
+            <wp:extent cx="5943600" cy="2127250"/>
+            <wp:effectExtent l="0" t="0" r="0" b="6350"/>
+            <wp:docPr id="1" name="Picture 1"/>
             <wp:cNvGraphicFramePr>
               <a:graphicFrameLocks xmlns:a="http://schemas.openxmlformats.org/drawingml/2006/main" noChangeAspect="1"/>
             </wp:cNvGraphicFramePr>
@@ -651,7 +646,7 @@
               <a:graphicData uri="http://schemas.openxmlformats.org/drawingml/2006/picture">
                 <pic:pic xmlns:pic="http://schemas.openxmlformats.org/drawingml/2006/picture">
                   <pic:nvPicPr>
-                    <pic:cNvPr id="11" name="command_CheckTimeSeries_Table.png"/>
+                    <pic:cNvPr id="1" name="command_CheckTimeSeries_Table.png"/>
                     <pic:cNvPicPr/>
                   </pic:nvPicPr>
                   <pic:blipFill>
@@ -669,7 +664,7 @@
                   <pic:spPr>
                     <a:xfrm>
                       <a:off x="0" y="0"/>
-                      <a:ext cx="5943600" cy="1976755"/>
+                      <a:ext cx="5943600" cy="2127250"/>
                     </a:xfrm>
                     <a:prstGeom prst="rect">
                       <a:avLst/>
@@ -681,6 +676,7 @@
           </wp:inline>
         </w:drawing>
       </w:r>
+      <w:bookmarkEnd w:id="1"/>
     </w:p>
     <w:p>
       <w:pPr>
@@ -2564,8 +2560,6 @@
             <w:r>
               <w:t xml:space="preserve"> will be used internally to parse the date/time.  Use this parameter to limit data processing within the year, for example to analyze only a season.</w:t>
             </w:r>
-            <w:bookmarkStart w:id="1" w:name="_GoBack"/>
-            <w:bookmarkEnd w:id="1"/>
           </w:p>
         </w:tc>
         <w:tc>
@@ -2950,14 +2944,21 @@
               <w:rPr>
                 <w:rStyle w:val="RTiSWDocLiteralText"/>
               </w:rPr>
-              <w:t>TableFlag</w:t>
+              <w:t>TableValue</w:t>
             </w:r>
             <w:proofErr w:type="spellEnd"/>
-            <w:r>
-              <w:rPr>
-                <w:rStyle w:val="RTiSWDocLiteralText"/>
-              </w:rPr>
-              <w:t xml:space="preserve"> Column</w:t>
+          </w:p>
+          <w:p>
+            <w:pPr>
+              <w:rPr>
+                <w:rStyle w:val="RTiSWDocLiteralText"/>
+              </w:rPr>
+            </w:pPr>
+            <w:r>
+              <w:rPr>
+                <w:rStyle w:val="RTiSWDocLiteralText"/>
+              </w:rPr>
+              <w:t>Precision</w:t>
             </w:r>
           </w:p>
         </w:tc>
@@ -2968,7 +2969,18 @@
           </w:tcPr>
           <w:p>
             <w:r>
-              <w:t>Table column name for time series data flag values.</w:t>
+              <w:t xml:space="preserve">Precision for values in </w:t>
+            </w:r>
+            <w:proofErr w:type="spellStart"/>
+            <w:r>
+              <w:rPr>
+                <w:rStyle w:val="RTiSWDocLiteralText"/>
+              </w:rPr>
+              <w:t>TableValueColumn</w:t>
+            </w:r>
+            <w:proofErr w:type="spellEnd"/>
+            <w:r>
+              <w:t xml:space="preserve"> column.</w:t>
             </w:r>
           </w:p>
         </w:tc>
@@ -2984,7 +2996,10 @@
               </w:rPr>
             </w:pPr>
             <w:r>
-              <w:t>Column is not output.</w:t>
+              <w:rPr>
+                <w:rStyle w:val="RTiSWDocLiteralText"/>
+              </w:rPr>
+              <w:t>4</w:t>
             </w:r>
           </w:p>
         </w:tc>
@@ -3009,7 +3024,7 @@
               <w:rPr>
                 <w:rStyle w:val="RTiSWDocLiteralText"/>
               </w:rPr>
-              <w:t>TableCheckType</w:t>
+              <w:t>TableFlag</w:t>
             </w:r>
             <w:proofErr w:type="spellEnd"/>
             <w:r>
@@ -3027,7 +3042,7 @@
           </w:tcPr>
           <w:p>
             <w:r>
-              <w:t>Table column name for data check type.</w:t>
+              <w:t>Table column name for time series data flag values.</w:t>
             </w:r>
           </w:p>
         </w:tc>
@@ -3068,23 +3083,15 @@
               <w:rPr>
                 <w:rStyle w:val="RTiSWDocLiteralText"/>
               </w:rPr>
-              <w:t>TableCheck</w:t>
+              <w:t>TableCheckType</w:t>
             </w:r>
             <w:proofErr w:type="spellEnd"/>
             <w:r>
               <w:rPr>
                 <w:rStyle w:val="RTiSWDocLiteralText"/>
               </w:rPr>
-              <w:t xml:space="preserve"> </w:t>
-            </w:r>
-            <w:proofErr w:type="spellStart"/>
-            <w:r>
-              <w:rPr>
-                <w:rStyle w:val="RTiSWDocLiteralText"/>
-              </w:rPr>
-              <w:t>MessageColumn</w:t>
-            </w:r>
-            <w:proofErr w:type="spellEnd"/>
+              <w:t xml:space="preserve"> Column</w:t>
+            </w:r>
           </w:p>
         </w:tc>
         <w:tc>
@@ -3094,7 +3101,7 @@
           </w:tcPr>
           <w:p>
             <w:r>
-              <w:t>Table column name for data check message.</w:t>
+              <w:t>Table column name for data check type.</w:t>
             </w:r>
           </w:p>
         </w:tc>
@@ -3122,7 +3129,7 @@
         <w:tc>
           <w:tcPr>
             <w:tcW w:w="2197" w:type="dxa"/>
-            <w:shd w:val="clear" w:color="auto" w:fill="FFFFFF" w:themeFill="background1"/>
+            <w:shd w:val="clear" w:color="auto" w:fill="F2F2F2" w:themeFill="background1" w:themeFillShade="F2"/>
           </w:tcPr>
           <w:p>
             <w:pPr>
@@ -3135,92 +3142,49 @@
               <w:rPr>
                 <w:rStyle w:val="RTiSWDocLiteralText"/>
               </w:rPr>
-              <w:t>CheckCount</w:t>
+              <w:t>TableCheck</w:t>
             </w:r>
             <w:proofErr w:type="spellEnd"/>
-          </w:p>
-          <w:p>
-            <w:pPr>
-              <w:rPr>
-                <w:rStyle w:val="RTiSWDocLiteralText"/>
-              </w:rPr>
-            </w:pPr>
-            <w:r>
-              <w:rPr>
-                <w:rStyle w:val="RTiSWDocLiteralText"/>
-              </w:rPr>
-              <w:t>Property</w:t>
-            </w:r>
+            <w:r>
+              <w:rPr>
+                <w:rStyle w:val="RTiSWDocLiteralText"/>
+              </w:rPr>
+              <w:t xml:space="preserve"> </w:t>
+            </w:r>
+            <w:proofErr w:type="spellStart"/>
+            <w:r>
+              <w:rPr>
+                <w:rStyle w:val="RTiSWDocLiteralText"/>
+              </w:rPr>
+              <w:t>MessageColumn</w:t>
+            </w:r>
+            <w:proofErr w:type="spellEnd"/>
           </w:p>
         </w:tc>
         <w:tc>
           <w:tcPr>
             <w:tcW w:w="5178" w:type="dxa"/>
-            <w:shd w:val="clear" w:color="auto" w:fill="FFFFFF" w:themeFill="background1"/>
-          </w:tcPr>
-          <w:p>
-            <w:r>
-              <w:t xml:space="preserve">Name of processor property to set with count of values that meet the criteria.  Can use processor </w:t>
-            </w:r>
-            <w:r>
-              <w:rPr>
-                <w:rStyle w:val="RTiSWDocLiteralText"/>
-              </w:rPr>
-              <w:t>${Property}</w:t>
-            </w:r>
-            <w:r>
-              <w:t xml:space="preserve"> and time series </w:t>
-            </w:r>
-            <w:r>
-              <w:rPr>
-                <w:rStyle w:val="RTiSWDocLiteralText"/>
-              </w:rPr>
-              <w:t>%</w:t>
-            </w:r>
-            <w:r>
-              <w:t xml:space="preserve"> or </w:t>
-            </w:r>
-            <w:r>
-              <w:rPr>
-                <w:rStyle w:val="RTiSWDocLiteralText"/>
-              </w:rPr>
-              <w:t>${</w:t>
-            </w:r>
-            <w:proofErr w:type="spellStart"/>
-            <w:r>
-              <w:rPr>
-                <w:rStyle w:val="RTiSWDocLiteralText"/>
-              </w:rPr>
-              <w:t>ts</w:t>
-            </w:r>
-            <w:proofErr w:type="gramStart"/>
-            <w:r>
-              <w:rPr>
-                <w:rStyle w:val="RTiSWDocLiteralText"/>
-              </w:rPr>
-              <w:t>:Property</w:t>
-            </w:r>
-            <w:proofErr w:type="spellEnd"/>
-            <w:proofErr w:type="gramEnd"/>
-            <w:r>
-              <w:rPr>
-                <w:rStyle w:val="RTiSWDocLiteralText"/>
-              </w:rPr>
-              <w:t>}</w:t>
-            </w:r>
-            <w:r>
-              <w:t>.</w:t>
+            <w:shd w:val="clear" w:color="auto" w:fill="F2F2F2" w:themeFill="background1" w:themeFillShade="F2"/>
+          </w:tcPr>
+          <w:p>
+            <w:r>
+              <w:t>Table column name for data check message.</w:t>
             </w:r>
           </w:p>
         </w:tc>
         <w:tc>
           <w:tcPr>
             <w:tcW w:w="1946" w:type="dxa"/>
-            <w:shd w:val="clear" w:color="auto" w:fill="FFFFFF" w:themeFill="background1"/>
-          </w:tcPr>
-          <w:p>
-            <w:r>
-              <w:t>No property is set.</w:t>
+            <w:shd w:val="clear" w:color="auto" w:fill="F2F2F2" w:themeFill="background1" w:themeFillShade="F2"/>
+          </w:tcPr>
+          <w:p>
+            <w:pPr>
+              <w:rPr>
+                <w:rStyle w:val="RTiSWDocLiteralText"/>
+              </w:rPr>
+            </w:pPr>
+            <w:r>
+              <w:t>Column is not output.</w:t>
             </w:r>
           </w:p>
         </w:tc>
@@ -3255,21 +3219,6 @@
                 <w:rStyle w:val="RTiSWDocLiteralText"/>
               </w:rPr>
             </w:pPr>
-            <w:proofErr w:type="spellStart"/>
-            <w:r>
-              <w:rPr>
-                <w:rStyle w:val="RTiSWDocLiteralText"/>
-              </w:rPr>
-              <w:t>TimeSeries</w:t>
-            </w:r>
-            <w:proofErr w:type="spellEnd"/>
-          </w:p>
-          <w:p>
-            <w:pPr>
-              <w:rPr>
-                <w:rStyle w:val="RTiSWDocLiteralText"/>
-              </w:rPr>
-            </w:pPr>
             <w:r>
               <w:rPr>
                 <w:rStyle w:val="RTiSWDocLiteralText"/>
@@ -3285,6 +3234,123 @@
           </w:tcPr>
           <w:p>
             <w:r>
+              <w:t xml:space="preserve">Name of processor property to set with count of values that meet the criteria.  Can use processor </w:t>
+            </w:r>
+            <w:r>
+              <w:rPr>
+                <w:rStyle w:val="RTiSWDocLiteralText"/>
+              </w:rPr>
+              <w:t>${Property}</w:t>
+            </w:r>
+            <w:r>
+              <w:t xml:space="preserve"> and time series </w:t>
+            </w:r>
+            <w:r>
+              <w:rPr>
+                <w:rStyle w:val="RTiSWDocLiteralText"/>
+              </w:rPr>
+              <w:t>%</w:t>
+            </w:r>
+            <w:r>
+              <w:t xml:space="preserve"> or </w:t>
+            </w:r>
+            <w:r>
+              <w:rPr>
+                <w:rStyle w:val="RTiSWDocLiteralText"/>
+              </w:rPr>
+              <w:t>${ts</w:t>
+            </w:r>
+            <w:proofErr w:type="gramStart"/>
+            <w:r>
+              <w:rPr>
+                <w:rStyle w:val="RTiSWDocLiteralText"/>
+              </w:rPr>
+              <w:t>:Property</w:t>
+            </w:r>
+            <w:proofErr w:type="gramEnd"/>
+            <w:r>
+              <w:rPr>
+                <w:rStyle w:val="RTiSWDocLiteralText"/>
+              </w:rPr>
+              <w:t>}</w:t>
+            </w:r>
+            <w:r>
+              <w:t>.</w:t>
+            </w:r>
+          </w:p>
+        </w:tc>
+        <w:tc>
+          <w:tcPr>
+            <w:tcW w:w="1946" w:type="dxa"/>
+            <w:shd w:val="clear" w:color="auto" w:fill="FFFFFF" w:themeFill="background1"/>
+          </w:tcPr>
+          <w:p>
+            <w:r>
+              <w:t>No property is set.</w:t>
+            </w:r>
+          </w:p>
+        </w:tc>
+      </w:tr>
+      <w:tr>
+        <w:trPr>
+          <w:jc w:val="center"/>
+        </w:trPr>
+        <w:tc>
+          <w:tcPr>
+            <w:tcW w:w="2197" w:type="dxa"/>
+            <w:shd w:val="clear" w:color="auto" w:fill="FFFFFF" w:themeFill="background1"/>
+          </w:tcPr>
+          <w:p>
+            <w:pPr>
+              <w:rPr>
+                <w:rStyle w:val="RTiSWDocLiteralText"/>
+              </w:rPr>
+            </w:pPr>
+            <w:proofErr w:type="spellStart"/>
+            <w:r>
+              <w:rPr>
+                <w:rStyle w:val="RTiSWDocLiteralText"/>
+              </w:rPr>
+              <w:t>CheckCount</w:t>
+            </w:r>
+            <w:proofErr w:type="spellEnd"/>
+          </w:p>
+          <w:p>
+            <w:pPr>
+              <w:rPr>
+                <w:rStyle w:val="RTiSWDocLiteralText"/>
+              </w:rPr>
+            </w:pPr>
+            <w:proofErr w:type="spellStart"/>
+            <w:r>
+              <w:rPr>
+                <w:rStyle w:val="RTiSWDocLiteralText"/>
+              </w:rPr>
+              <w:t>TimeSeries</w:t>
+            </w:r>
+            <w:proofErr w:type="spellEnd"/>
+          </w:p>
+          <w:p>
+            <w:pPr>
+              <w:rPr>
+                <w:rStyle w:val="RTiSWDocLiteralText"/>
+              </w:rPr>
+            </w:pPr>
+            <w:r>
+              <w:rPr>
+                <w:rStyle w:val="RTiSWDocLiteralText"/>
+              </w:rPr>
+              <w:t>Property</w:t>
+            </w:r>
+          </w:p>
+        </w:tc>
+        <w:tc>
+          <w:tcPr>
+            <w:tcW w:w="5178" w:type="dxa"/>
+            <w:shd w:val="clear" w:color="auto" w:fill="FFFFFF" w:themeFill="background1"/>
+          </w:tcPr>
+          <w:p>
+            <w:r>
               <w:t xml:space="preserve">Name of time series property to set with count of values that meet the criteria.  Can use processor </w:t>
             </w:r>
             <w:r>
@@ -3309,14 +3375,7 @@
               <w:rPr>
                 <w:rStyle w:val="RTiSWDocLiteralText"/>
               </w:rPr>
-              <w:t>${</w:t>
-            </w:r>
-            <w:proofErr w:type="spellStart"/>
-            <w:r>
-              <w:rPr>
-                <w:rStyle w:val="RTiSWDocLiteralText"/>
-              </w:rPr>
-              <w:t>ts</w:t>
+              <w:t>${ts</w:t>
             </w:r>
             <w:proofErr w:type="gramStart"/>
             <w:r>
@@ -3325,7 +3384,6 @@
               </w:rPr>
               <w:t>:Property</w:t>
             </w:r>
-            <w:proofErr w:type="spellEnd"/>
             <w:proofErr w:type="gramEnd"/>
             <w:r>
               <w:rPr>
@@ -3502,7 +3560,7 @@
       <w:rPr>
         <w:noProof/>
       </w:rPr>
-      <w:t>2</w:t>
+      <w:t>6</w:t>
     </w:r>
     <w:r>
       <w:fldChar w:fldCharType="end"/>
@@ -3647,14 +3705,7 @@
     </w:r>
     <w:r>
       <w:tab/>
-    </w:r>
-    <w:proofErr w:type="spellStart"/>
-    <w:r>
-      <w:t>TSTool</w:t>
-    </w:r>
-    <w:proofErr w:type="spellEnd"/>
-    <w:r>
-      <w:t xml:space="preserve"> Documentation</w:t>
+      <w:t>TSTool Documentation</w:t>
     </w:r>
   </w:p>
 </w:hdr>
@@ -3666,13 +3717,8 @@
     <w:pPr>
       <w:pStyle w:val="RTiSWDocHeader"/>
     </w:pPr>
-    <w:proofErr w:type="spellStart"/>
     <w:r>
-      <w:t>TSTool</w:t>
-    </w:r>
-    <w:proofErr w:type="spellEnd"/>
-    <w:r>
-      <w:t xml:space="preserve"> Documentation</w:t>
+      <w:t>TSTool Documentation</w:t>
     </w:r>
     <w:r>
       <w:tab/>

</xml_diff>